<commit_message>
add documents and examples
</commit_message>
<xml_diff>
--- a/hmm.docx
+++ b/hmm.docx
@@ -3,30 +3,14 @@
 <w:document xmlns:wpc="http://schemas.microsoft.com/office/word/2010/wordprocessingCanvas" xmlns:cx="http://schemas.microsoft.com/office/drawing/2014/chartex" xmlns:mc="http://schemas.openxmlformats.org/markup-compatibility/2006" xmlns:o="urn:schemas-microsoft-com:office:office" xmlns:r="http://schemas.openxmlformats.org/officeDocument/2006/relationships" xmlns:m="http://schemas.openxmlformats.org/officeDocument/2006/math" xmlns:v="urn:schemas-microsoft-com:vml" xmlns:wp14="http://schemas.microsoft.com/office/word/2010/wordprocessingDrawing" xmlns:wp="http://schemas.openxmlformats.org/drawingml/2006/wordprocessingDrawing" xmlns:w10="urn:schemas-microsoft-com:office:word" xmlns:w="http://schemas.openxmlformats.org/wordprocessingml/2006/main" xmlns:w14="http://schemas.microsoft.com/office/word/2010/wordml" xmlns:w15="http://schemas.microsoft.com/office/word/2012/wordml" xmlns:w16se="http://schemas.microsoft.com/office/word/2015/wordml/symex" xmlns:wpg="http://schemas.microsoft.com/office/word/2010/wordprocessingGroup" xmlns:wpi="http://schemas.microsoft.com/office/word/2010/wordprocessingInk" xmlns:wne="http://schemas.microsoft.com/office/word/2006/wordml" xmlns:wps="http://schemas.microsoft.com/office/word/2010/wordprocessingShape" mc:Ignorable="w14 w15 w16se wp14">
   <w:body>
     <w:p>
-      <w:r>
-        <w:fldChar w:fldCharType="begin"/>
-      </w:r>
-      <w:r>
-        <w:instrText xml:space="preserve"> HYPERLINK "</w:instrText>
-      </w:r>
-      <w:r>
-        <w:instrText>http://www.bioinformatics.org/wiki/Hidden_Markov_Model</w:instrText>
-      </w:r>
-      <w:r>
-        <w:instrText xml:space="preserve">" </w:instrText>
-      </w:r>
-      <w:r>
-        <w:fldChar w:fldCharType="separate"/>
-      </w:r>
-      <w:r>
-        <w:rPr>
-          <w:rStyle w:val="Hyperlink"/>
-        </w:rPr>
-        <w:t>http://www.bioinformatics.org/wiki/Hidden_Markov_Model</w:t>
-      </w:r>
-      <w:r>
-        <w:fldChar w:fldCharType="end"/>
-      </w:r>
+      <w:hyperlink r:id="rId5" w:history="1">
+        <w:r>
+          <w:rPr>
+            <w:rStyle w:val="Hyperlink"/>
+          </w:rPr>
+          <w:t>http://www.bioinformatics.org/wiki/Hidden_Markov_Model</w:t>
+        </w:r>
+      </w:hyperlink>
     </w:p>
     <w:p>
       <w:pPr>
@@ -89,7 +73,7 @@
         </w:rPr>
         <w:t>Markov chains are named for Russian mathematician </w:t>
       </w:r>
-      <w:hyperlink r:id="rId5" w:history="1">
+      <w:hyperlink r:id="rId6" w:history="1">
         <w:r>
           <w:rPr>
             <w:rFonts w:ascii="Arial" w:eastAsia="Times New Roman" w:hAnsi="Arial" w:cs="Arial"/>
@@ -188,7 +172,7 @@
         </w:rPr>
         <w:t>.</w:t>
       </w:r>
-      <w:hyperlink r:id="rId8" w:anchor="cite_note-dugad-0" w:history="1">
+      <w:hyperlink r:id="rId9" w:anchor="cite_note-dugad-0" w:history="1">
         <w:r>
           <w:rPr>
             <w:rFonts w:ascii="Arial" w:eastAsia="Times New Roman" w:hAnsi="Arial" w:cs="Arial"/>
@@ -313,7 +297,7 @@
         </w:rPr>
         <w:t> by adjusting the model's parameters. For each of these problems, algorithms have been developed: (i) </w:t>
       </w:r>
-      <w:hyperlink r:id="rId9" w:tooltip="Forward-Backward (page does not exist)" w:history="1">
+      <w:hyperlink r:id="rId10" w:tooltip="Forward-Backward (page does not exist)" w:history="1">
         <w:r>
           <w:rPr>
             <w:rFonts w:ascii="Arial" w:eastAsia="Times New Roman" w:hAnsi="Arial" w:cs="Arial"/>
@@ -406,7 +390,7 @@
         </w:rPr>
         <w:t xml:space="preserve"> and (iii) </w:t>
       </w:r>
-      <w:hyperlink r:id="rId10" w:tooltip="Baum-Welch (page does not exist)" w:history="1">
+      <w:hyperlink r:id="rId11" w:tooltip="Baum-Welch (page does not exist)" w:history="1">
         <w:r>
           <w:rPr>
             <w:rFonts w:ascii="Arial" w:eastAsia="Times New Roman" w:hAnsi="Arial" w:cs="Arial"/>
@@ -427,7 +411,7 @@
         </w:rPr>
         <w:t> (and the </w:t>
       </w:r>
-      <w:hyperlink r:id="rId11" w:tooltip="Segmental K-means (page does not exist)" w:history="1">
+      <w:hyperlink r:id="rId12" w:tooltip="Segmental K-means (page does not exist)" w:history="1">
         <w:r>
           <w:rPr>
             <w:rFonts w:ascii="Arial" w:eastAsia="Times New Roman" w:hAnsi="Arial" w:cs="Arial"/>
@@ -448,7 +432,7 @@
         </w:rPr>
         <w:t> alternative).</w:t>
       </w:r>
-      <w:hyperlink r:id="rId12" w:anchor="cite_note-dugad-0" w:history="1">
+      <w:hyperlink r:id="rId13" w:anchor="cite_note-dugad-0" w:history="1">
         <w:r>
           <w:rPr>
             <w:rFonts w:ascii="Arial" w:eastAsia="Times New Roman" w:hAnsi="Arial" w:cs="Arial"/>
@@ -461,7 +445,7 @@
           <w:t>[1]</w:t>
         </w:r>
       </w:hyperlink>
-      <w:hyperlink r:id="rId13" w:anchor="cite_note-1" w:history="1">
+      <w:hyperlink r:id="rId14" w:anchor="cite_note-1" w:history="1">
         <w:r>
           <w:rPr>
             <w:rFonts w:ascii="Arial" w:eastAsia="Times New Roman" w:hAnsi="Arial" w:cs="Arial"/>
@@ -494,7 +478,7 @@
         </w:rPr>
         <w:t>The HMM method has been traditionally used in signal processing, speech recognition, and, more recently, </w:t>
       </w:r>
-      <w:hyperlink r:id="rId14" w:tooltip="Bioinformatics" w:history="1">
+      <w:hyperlink r:id="rId15" w:tooltip="Bioinformatics" w:history="1">
         <w:r>
           <w:rPr>
             <w:rFonts w:ascii="Arial" w:eastAsia="Times New Roman" w:hAnsi="Arial" w:cs="Arial"/>
@@ -525,7 +509,7 @@
         </w:rPr>
         <w:t>It may generally be used in </w:t>
       </w:r>
-      <w:hyperlink r:id="rId15" w:tooltip="Pattern recognition (page does not exist)" w:history="1">
+      <w:hyperlink r:id="rId16" w:tooltip="Pattern recognition (page does not exist)" w:history="1">
         <w:r>
           <w:rPr>
             <w:rFonts w:ascii="Arial" w:eastAsia="Times New Roman" w:hAnsi="Arial" w:cs="Arial"/>
@@ -562,7 +546,7 @@
         </w:rPr>
         <w:t>, anywhere there may be a model producing a </w:t>
       </w:r>
-      <w:hyperlink r:id="rId16" w:tooltip="Sequence of observations (page does not exist)" w:history="1">
+      <w:hyperlink r:id="rId17" w:tooltip="Sequence of observations (page does not exist)" w:history="1">
         <w:r>
           <w:rPr>
             <w:rFonts w:ascii="Arial" w:eastAsia="Times New Roman" w:hAnsi="Arial" w:cs="Arial"/>
@@ -583,7 +567,7 @@
         </w:rPr>
         <w:t>. In bioinformatics, it has been used in </w:t>
       </w:r>
-      <w:hyperlink r:id="rId17" w:tooltip="Sequence alignment" w:history="1">
+      <w:hyperlink r:id="rId18" w:tooltip="Sequence alignment" w:history="1">
         <w:r>
           <w:rPr>
             <w:rFonts w:ascii="Arial" w:eastAsia="Times New Roman" w:hAnsi="Arial" w:cs="Arial"/>
@@ -604,7 +588,7 @@
         </w:rPr>
         <w:t>, </w:t>
       </w:r>
-      <w:hyperlink r:id="rId18" w:tooltip="In silico gene detection (page does not exist)" w:history="1">
+      <w:hyperlink r:id="rId19" w:tooltip="In silico gene detection (page does not exist)" w:history="1">
         <w:r>
           <w:rPr>
             <w:rFonts w:ascii="Arial" w:eastAsia="Times New Roman" w:hAnsi="Arial" w:cs="Arial"/>
@@ -615,22 +599,8 @@
             <w:szCs w:val="19"/>
             <w:u w:val="single"/>
           </w:rPr>
-          <w:t xml:space="preserve">in </w:t>
+          <w:t>in silico</w:t>
         </w:r>
-        <w:proofErr w:type="spellStart"/>
-        <w:r>
-          <w:rPr>
-            <w:rFonts w:ascii="Arial" w:eastAsia="Times New Roman" w:hAnsi="Arial" w:cs="Arial"/>
-            <w:i/>
-            <w:iCs/>
-            <w:color w:val="A55858"/>
-            <w:sz w:val="19"/>
-            <w:szCs w:val="19"/>
-            <w:u w:val="single"/>
-          </w:rPr>
-          <w:t>silico</w:t>
-        </w:r>
-        <w:proofErr w:type="spellEnd"/>
         <w:r>
           <w:rPr>
             <w:rFonts w:ascii="Arial" w:eastAsia="Times New Roman" w:hAnsi="Arial" w:cs="Arial"/>
@@ -660,7 +630,7 @@
         </w:rPr>
         <w:t>, </w:t>
       </w:r>
-      <w:hyperlink r:id="rId19" w:tooltip="Structure prediction" w:history="1">
+      <w:hyperlink r:id="rId20" w:tooltip="Structure prediction" w:history="1">
         <w:r>
           <w:rPr>
             <w:rFonts w:ascii="Arial" w:eastAsia="Times New Roman" w:hAnsi="Arial" w:cs="Arial"/>
@@ -681,7 +651,7 @@
         </w:rPr>
         <w:t>, </w:t>
       </w:r>
-      <w:hyperlink r:id="rId20" w:tooltip="Data-mining literature (page does not exist)" w:history="1">
+      <w:hyperlink r:id="rId21" w:tooltip="Data-mining literature (page does not exist)" w:history="1">
         <w:r>
           <w:rPr>
             <w:rFonts w:ascii="Arial" w:eastAsia="Times New Roman" w:hAnsi="Arial" w:cs="Arial"/>
@@ -731,21 +701,8 @@
           <w:sz w:val="19"/>
           <w:szCs w:val="19"/>
         </w:rPr>
-        <w:t xml:space="preserve">in </w:t>
-      </w:r>
-      <w:proofErr w:type="spellStart"/>
-      <w:r>
-        <w:rPr>
-          <w:rFonts w:ascii="Arial" w:eastAsia="Times New Roman" w:hAnsi="Arial" w:cs="Arial"/>
-          <w:i/>
-          <w:iCs/>
-          <w:color w:val="000000"/>
-          <w:sz w:val="19"/>
-          <w:szCs w:val="19"/>
-        </w:rPr>
-        <w:t>silico</w:t>
-      </w:r>
-      <w:proofErr w:type="spellEnd"/>
+        <w:t>in silico</w:t>
+      </w:r>
       <w:r>
         <w:rPr>
           <w:rFonts w:ascii="Arial" w:eastAsia="Times New Roman" w:hAnsi="Arial" w:cs="Arial"/>
@@ -771,7 +728,7 @@
           <w:szCs w:val="19"/>
         </w:rPr>
       </w:pPr>
-      <w:hyperlink r:id="rId21" w:tooltip="Codons (page does not exist)" w:history="1">
+      <w:hyperlink r:id="rId22" w:tooltip="Codons (page does not exist)" w:history="1">
         <w:r>
           <w:rPr>
             <w:rFonts w:ascii="Arial" w:eastAsia="Times New Roman" w:hAnsi="Arial" w:cs="Arial"/>
@@ -792,7 +749,7 @@
         </w:rPr>
         <w:t> (or </w:t>
       </w:r>
-      <w:hyperlink r:id="rId22" w:tooltip="DNA triplets (page does not exist)" w:history="1">
+      <w:hyperlink r:id="rId23" w:tooltip="DNA triplets (page does not exist)" w:history="1">
         <w:r>
           <w:rPr>
             <w:rFonts w:ascii="Arial" w:eastAsia="Times New Roman" w:hAnsi="Arial" w:cs="Arial"/>
@@ -836,27 +793,7 @@
           <w:sz w:val="19"/>
           <w:szCs w:val="19"/>
         </w:rPr>
-        <w:t xml:space="preserve">64 codons </w:t>
-      </w:r>
-      <w:proofErr w:type="gramStart"/>
-      <w:r>
-        <w:rPr>
-          <w:rFonts w:ascii="Arial" w:eastAsia="Times New Roman" w:hAnsi="Arial" w:cs="Arial"/>
-          <w:color w:val="000000"/>
-          <w:sz w:val="19"/>
-          <w:szCs w:val="19"/>
-        </w:rPr>
-        <w:t>equals</w:t>
-      </w:r>
-      <w:proofErr w:type="gramEnd"/>
-      <w:r>
-        <w:rPr>
-          <w:rFonts w:ascii="Arial" w:eastAsia="Times New Roman" w:hAnsi="Arial" w:cs="Arial"/>
-          <w:color w:val="000000"/>
-          <w:sz w:val="19"/>
-          <w:szCs w:val="19"/>
-        </w:rPr>
-        <w:t xml:space="preserve"> a probability of 1/64.</w:t>
+        <w:t>64 codons equals a probability of 1/64.</w:t>
       </w:r>
     </w:p>
     <w:p>
@@ -933,7 +870,7 @@
         </w:rPr>
         <w:t>5'</w:t>
       </w:r>
-      <w:hyperlink r:id="rId23" w:tooltip="UTR (page does not exist)" w:history="1">
+      <w:hyperlink r:id="rId24" w:tooltip="UTR (page does not exist)" w:history="1">
         <w:r>
           <w:rPr>
             <w:rFonts w:ascii="Arial" w:eastAsia="Times New Roman" w:hAnsi="Arial" w:cs="Arial"/>
@@ -954,7 +891,7 @@
         </w:rPr>
         <w:t> to </w:t>
       </w:r>
-      <w:hyperlink r:id="rId24" w:tooltip="CDS (page does not exist)" w:history="1">
+      <w:hyperlink r:id="rId25" w:tooltip="CDS (page does not exist)" w:history="1">
         <w:r>
           <w:rPr>
             <w:rFonts w:ascii="Arial" w:eastAsia="Times New Roman" w:hAnsi="Arial" w:cs="Arial"/>
@@ -991,7 +928,7 @@
         </w:rPr>
         <w:t>CDS to </w:t>
       </w:r>
-      <w:hyperlink r:id="rId25" w:tooltip="Intron (page does not exist)" w:history="1">
+      <w:hyperlink r:id="rId26" w:tooltip="Intron (page does not exist)" w:history="1">
         <w:r>
           <w:rPr>
             <w:rFonts w:ascii="Arial" w:eastAsia="Times New Roman" w:hAnsi="Arial" w:cs="Arial"/>
@@ -1076,19 +1013,19 @@
           <w:sz w:val="19"/>
           <w:szCs w:val="19"/>
         </w:rPr>
-        <w:t xml:space="preserve">4 state transitions </w:t>
-      </w:r>
-      <w:proofErr w:type="gramStart"/>
-      <w:r>
+        <w:t>4 state transitions equals a probability of ¼.</w:t>
+      </w:r>
+    </w:p>
+    <w:p>
+      <w:pPr>
+        <w:spacing w:before="96" w:after="120" w:line="360" w:lineRule="atLeast"/>
         <w:rPr>
           <w:rFonts w:ascii="Arial" w:eastAsia="Times New Roman" w:hAnsi="Arial" w:cs="Arial"/>
           <w:color w:val="000000"/>
           <w:sz w:val="19"/>
           <w:szCs w:val="19"/>
         </w:rPr>
-        <w:t>equals</w:t>
-      </w:r>
-      <w:proofErr w:type="gramEnd"/>
+      </w:pPr>
       <w:r>
         <w:rPr>
           <w:rFonts w:ascii="Arial" w:eastAsia="Times New Roman" w:hAnsi="Arial" w:cs="Arial"/>
@@ -1096,29 +1033,9 @@
           <w:sz w:val="19"/>
           <w:szCs w:val="19"/>
         </w:rPr>
-        <w:t xml:space="preserve"> a probability of ¼.</w:t>
-      </w:r>
-    </w:p>
-    <w:p>
-      <w:pPr>
-        <w:spacing w:before="96" w:after="120" w:line="360" w:lineRule="atLeast"/>
-        <w:rPr>
-          <w:rFonts w:ascii="Arial" w:eastAsia="Times New Roman" w:hAnsi="Arial" w:cs="Arial"/>
-          <w:color w:val="000000"/>
-          <w:sz w:val="19"/>
-          <w:szCs w:val="19"/>
-        </w:rPr>
-      </w:pPr>
-      <w:r>
-        <w:rPr>
-          <w:rFonts w:ascii="Arial" w:eastAsia="Times New Roman" w:hAnsi="Arial" w:cs="Arial"/>
-          <w:color w:val="000000"/>
-          <w:sz w:val="19"/>
-          <w:szCs w:val="19"/>
-        </w:rPr>
         <w:t>Difficulties with the HMM method include the need for accurate, applicable, and sufficiently sized </w:t>
       </w:r>
-      <w:hyperlink r:id="rId26" w:tooltip="Training set (page does not exist)" w:history="1">
+      <w:hyperlink r:id="rId27" w:tooltip="Training set (page does not exist)" w:history="1">
         <w:r>
           <w:rPr>
             <w:rFonts w:ascii="Arial" w:eastAsia="Times New Roman" w:hAnsi="Arial" w:cs="Arial"/>
@@ -1139,7 +1056,7 @@
         </w:rPr>
         <w:t> of data. As for the example of gene detection, in order to accurately predict genes in the </w:t>
       </w:r>
-      <w:hyperlink r:id="rId27" w:tooltip="Human genome (page does not exist)" w:history="1">
+      <w:hyperlink r:id="rId28" w:tooltip="Human genome (page does not exist)" w:history="1">
         <w:r>
           <w:rPr>
             <w:rFonts w:ascii="Arial" w:eastAsia="Times New Roman" w:hAnsi="Arial" w:cs="Arial"/>
@@ -1161,10 +1078,4299 @@
         <w:t>, many genes in the genome must be accurately known.</w:t>
       </w:r>
     </w:p>
-    <w:p/>
+    <w:p>
+      <w:r>
+        <w:br w:type="page"/>
+      </w:r>
+    </w:p>
+    <w:p>
+      <w:hyperlink r:id="rId29" w:history="1">
+        <w:r>
+          <w:rPr>
+            <w:rStyle w:val="Hyperlink"/>
+          </w:rPr>
+          <w:t>http://www.genome.jp/tools/motif/hmmformat.htm</w:t>
+        </w:r>
+      </w:hyperlink>
+    </w:p>
+    <w:p>
+      <w:pPr>
+        <w:pStyle w:val="Heading2"/>
+        <w:jc w:val="center"/>
+        <w:rPr>
+          <w:color w:val="000000"/>
+        </w:rPr>
+      </w:pPr>
+      <w:r>
+        <w:rPr>
+          <w:color w:val="000000"/>
+        </w:rPr>
+        <w:t>Profile data format</w:t>
+      </w:r>
+    </w:p>
+    <w:p>
+      <w:r>
+        <w:pict w14:anchorId="21C3AC82">
+          <v:rect id="_x0000_i1025" style="width:444.6pt;height:1.5pt" o:hrpct="950" o:hralign="center" o:hrstd="t" o:hrnoshade="t" o:hr="t" fillcolor="black" stroked="f"/>
+        </w:pict>
+      </w:r>
+    </w:p>
+    <w:p>
+      <w:pPr>
+        <w:pStyle w:val="Heading3"/>
+        <w:rPr>
+          <w:color w:val="000000"/>
+        </w:rPr>
+      </w:pPr>
+      <w:r>
+        <w:rPr>
+          <w:color w:val="000000"/>
+        </w:rPr>
+        <w:t>1. Pfam / HMMER Profile file format</w:t>
+      </w:r>
+    </w:p>
+    <w:p>
+      <w:r>
+        <w:rPr>
+          <w:color w:val="000000"/>
+          <w:sz w:val="27"/>
+          <w:szCs w:val="27"/>
+        </w:rPr>
+        <w:t>Here we describe briefly about data formats used in</w:t>
+      </w:r>
+      <w:r>
+        <w:rPr>
+          <w:rStyle w:val="apple-converted-space"/>
+          <w:color w:val="000000"/>
+          <w:sz w:val="27"/>
+          <w:szCs w:val="27"/>
+        </w:rPr>
+        <w:t> </w:t>
+      </w:r>
+      <w:r>
+        <w:rPr>
+          <w:b/>
+          <w:bCs/>
+          <w:color w:val="000000"/>
+          <w:sz w:val="27"/>
+          <w:szCs w:val="27"/>
+        </w:rPr>
+        <w:t>Pfam</w:t>
+      </w:r>
+      <w:r>
+        <w:rPr>
+          <w:rStyle w:val="apple-converted-space"/>
+          <w:color w:val="000000"/>
+          <w:sz w:val="27"/>
+          <w:szCs w:val="27"/>
+        </w:rPr>
+        <w:t> </w:t>
+      </w:r>
+      <w:r>
+        <w:rPr>
+          <w:color w:val="000000"/>
+          <w:sz w:val="27"/>
+          <w:szCs w:val="27"/>
+        </w:rPr>
+        <w:t>database and</w:t>
+      </w:r>
+      <w:r>
+        <w:rPr>
+          <w:rStyle w:val="apple-converted-space"/>
+          <w:color w:val="000000"/>
+          <w:sz w:val="27"/>
+          <w:szCs w:val="27"/>
+        </w:rPr>
+        <w:t> </w:t>
+      </w:r>
+      <w:r>
+        <w:rPr>
+          <w:b/>
+          <w:bCs/>
+          <w:color w:val="000000"/>
+          <w:sz w:val="27"/>
+          <w:szCs w:val="27"/>
+        </w:rPr>
+        <w:t>HMMER</w:t>
+      </w:r>
+      <w:r>
+        <w:rPr>
+          <w:rStyle w:val="apple-converted-space"/>
+          <w:color w:val="000000"/>
+          <w:sz w:val="27"/>
+          <w:szCs w:val="27"/>
+        </w:rPr>
+        <w:t> </w:t>
+      </w:r>
+      <w:r>
+        <w:rPr>
+          <w:color w:val="000000"/>
+          <w:sz w:val="27"/>
+          <w:szCs w:val="27"/>
+        </w:rPr>
+        <w:t>application. Precise documentation should be found in original</w:t>
+      </w:r>
+      <w:r>
+        <w:rPr>
+          <w:rStyle w:val="apple-converted-space"/>
+          <w:color w:val="000000"/>
+          <w:sz w:val="27"/>
+          <w:szCs w:val="27"/>
+        </w:rPr>
+        <w:t> </w:t>
+      </w:r>
+      <w:hyperlink r:id="rId30" w:history="1">
+        <w:r>
+          <w:rPr>
+            <w:rStyle w:val="Hyperlink"/>
+            <w:sz w:val="27"/>
+            <w:szCs w:val="27"/>
+          </w:rPr>
+          <w:t>HMMER site</w:t>
+        </w:r>
+      </w:hyperlink>
+      <w:r>
+        <w:rPr>
+          <w:color w:val="000000"/>
+          <w:sz w:val="27"/>
+          <w:szCs w:val="27"/>
+        </w:rPr>
+        <w:t>.</w:t>
+      </w:r>
+    </w:p>
+    <w:p>
+      <w:pPr>
+        <w:pStyle w:val="NormalWeb"/>
+        <w:rPr>
+          <w:color w:val="000000"/>
+          <w:sz w:val="27"/>
+          <w:szCs w:val="27"/>
+        </w:rPr>
+      </w:pPr>
+      <w:r>
+        <w:rPr>
+          <w:color w:val="000000"/>
+          <w:sz w:val="27"/>
+          <w:szCs w:val="27"/>
+        </w:rPr>
+        <w:t>The profile HMM calculated from multiple sequnce alignment data in this service is stored in Profile HMM</w:t>
+      </w:r>
+      <w:r>
+        <w:rPr>
+          <w:rStyle w:val="apple-converted-space"/>
+          <w:color w:val="000000"/>
+          <w:sz w:val="27"/>
+          <w:szCs w:val="27"/>
+        </w:rPr>
+        <w:t> </w:t>
+      </w:r>
+      <w:r>
+        <w:rPr>
+          <w:b/>
+          <w:bCs/>
+          <w:color w:val="000000"/>
+          <w:sz w:val="27"/>
+          <w:szCs w:val="27"/>
+        </w:rPr>
+        <w:t>save format</w:t>
+      </w:r>
+      <w:r>
+        <w:rPr>
+          <w:rStyle w:val="apple-converted-space"/>
+          <w:color w:val="000000"/>
+          <w:sz w:val="27"/>
+          <w:szCs w:val="27"/>
+        </w:rPr>
+        <w:t> </w:t>
+      </w:r>
+      <w:r>
+        <w:rPr>
+          <w:color w:val="000000"/>
+          <w:sz w:val="27"/>
+          <w:szCs w:val="27"/>
+        </w:rPr>
+        <w:t>(usually with ".hmm" extension). It is an ASCII file containing a lot of header and descriptive records followed by large numerical matrix which holds probabilistic model of the motif. The file of this format is useful to search against sequnce databases to find out other proteins which share the same motif.</w:t>
+      </w:r>
+      <w:r>
+        <w:rPr>
+          <w:rStyle w:val="apple-converted-space"/>
+          <w:color w:val="000000"/>
+          <w:sz w:val="27"/>
+          <w:szCs w:val="27"/>
+        </w:rPr>
+        <w:t> </w:t>
+      </w:r>
+      <w:r>
+        <w:rPr>
+          <w:color w:val="000000"/>
+          <w:sz w:val="27"/>
+          <w:szCs w:val="27"/>
+        </w:rPr>
+        <w:br/>
+        <w:t>This HMM file should not be edited manually (especially the matrix part) because it contains consistent numerical model as a whole.</w:t>
+      </w:r>
+    </w:p>
+    <w:p>
+      <w:pPr>
+        <w:pStyle w:val="NormalWeb"/>
+        <w:rPr>
+          <w:color w:val="000000"/>
+          <w:sz w:val="27"/>
+          <w:szCs w:val="27"/>
+        </w:rPr>
+      </w:pPr>
+      <w:r>
+        <w:rPr>
+          <w:color w:val="000000"/>
+          <w:sz w:val="27"/>
+          <w:szCs w:val="27"/>
+        </w:rPr>
+        <w:t>On the other hand another data can be shown after searching Pfam database using a protein sequence as a query or by keyword search against Pfam in DBGET. This data format is called</w:t>
+      </w:r>
+      <w:r>
+        <w:rPr>
+          <w:rStyle w:val="apple-converted-space"/>
+          <w:color w:val="000000"/>
+          <w:sz w:val="27"/>
+          <w:szCs w:val="27"/>
+        </w:rPr>
+        <w:t> </w:t>
+      </w:r>
+      <w:r>
+        <w:rPr>
+          <w:b/>
+          <w:bCs/>
+          <w:color w:val="000000"/>
+          <w:sz w:val="27"/>
+          <w:szCs w:val="27"/>
+        </w:rPr>
+        <w:t>SELEX</w:t>
+      </w:r>
+      <w:r>
+        <w:rPr>
+          <w:rStyle w:val="apple-converted-space"/>
+          <w:color w:val="000000"/>
+          <w:sz w:val="27"/>
+          <w:szCs w:val="27"/>
+        </w:rPr>
+        <w:t> </w:t>
+      </w:r>
+      <w:r>
+        <w:rPr>
+          <w:color w:val="000000"/>
+          <w:sz w:val="27"/>
+          <w:szCs w:val="27"/>
+        </w:rPr>
+        <w:t>and is a kind of multiple sequence alignment format. It is also an ASCII file with defined header information (lines start with "#=") followed by aligned sequences with their accesion numbers.</w:t>
+      </w:r>
+      <w:r>
+        <w:rPr>
+          <w:rStyle w:val="apple-converted-space"/>
+          <w:color w:val="000000"/>
+          <w:sz w:val="27"/>
+          <w:szCs w:val="27"/>
+        </w:rPr>
+        <w:t> </w:t>
+      </w:r>
+      <w:r>
+        <w:rPr>
+          <w:color w:val="000000"/>
+          <w:sz w:val="27"/>
+          <w:szCs w:val="27"/>
+        </w:rPr>
+        <w:br/>
+        <w:t>This file can be edited manually to append and remove the sequences or to extract interesting part of multiple sequence alignment. Additionally this file can be converted to HMM matrix file using our service then be used to retrieve the sequence databases.</w:t>
+      </w:r>
+    </w:p>
+    <w:p>
+      <w:pPr>
+        <w:rPr>
+          <w:sz w:val="24"/>
+          <w:szCs w:val="24"/>
+        </w:rPr>
+      </w:pPr>
+      <w:r>
+        <w:pict w14:anchorId="6ABDB27E">
+          <v:rect id="_x0000_i1026" style="width:444.6pt;height:1.5pt" o:hrpct="950" o:hralign="center" o:hrstd="t" o:hrnoshade="t" o:hr="t" fillcolor="black" stroked="f"/>
+        </w:pict>
+      </w:r>
+    </w:p>
+    <w:p>
+      <w:pPr>
+        <w:pStyle w:val="Heading3"/>
+        <w:rPr>
+          <w:color w:val="000000"/>
+        </w:rPr>
+      </w:pPr>
+      <w:r>
+        <w:rPr>
+          <w:color w:val="000000"/>
+        </w:rPr>
+        <w:t>2. Sample of the Pfam/HMMER profile data formats</w:t>
+      </w:r>
+    </w:p>
+    <w:p>
+      <w:pPr>
+        <w:pStyle w:val="Heading4"/>
+        <w:rPr>
+          <w:color w:val="000000"/>
+          <w:sz w:val="27"/>
+          <w:szCs w:val="27"/>
+        </w:rPr>
+      </w:pPr>
+      <w:bookmarkStart w:id="7" w:name="save"/>
+      <w:r>
+        <w:rPr>
+          <w:color w:val="000000"/>
+          <w:sz w:val="27"/>
+          <w:szCs w:val="27"/>
+        </w:rPr>
+        <w:t>Profile HMM save file format</w:t>
+      </w:r>
+      <w:bookmarkEnd w:id="7"/>
+    </w:p>
+    <w:p>
+      <w:pPr>
+        <w:pStyle w:val="HTMLPreformatted"/>
+        <w:rPr>
+          <w:color w:val="000000"/>
+        </w:rPr>
+      </w:pPr>
+      <w:r>
+        <w:rPr>
+          <w:color w:val="000000"/>
+        </w:rPr>
+        <w:t>HMMER2.0</w:t>
+      </w:r>
+    </w:p>
+    <w:p>
+      <w:pPr>
+        <w:pStyle w:val="HTMLPreformatted"/>
+        <w:rPr>
+          <w:color w:val="000000"/>
+        </w:rPr>
+      </w:pPr>
+      <w:r>
+        <w:rPr>
+          <w:color w:val="000000"/>
+        </w:rPr>
+        <w:t>NAME  aligment15900</w:t>
+      </w:r>
+    </w:p>
+    <w:p>
+      <w:pPr>
+        <w:pStyle w:val="HTMLPreformatted"/>
+        <w:rPr>
+          <w:color w:val="000000"/>
+        </w:rPr>
+      </w:pPr>
+      <w:r>
+        <w:rPr>
+          <w:color w:val="000000"/>
+        </w:rPr>
+        <w:t>LENG  30</w:t>
+      </w:r>
+    </w:p>
+    <w:p>
+      <w:pPr>
+        <w:pStyle w:val="HTMLPreformatted"/>
+        <w:rPr>
+          <w:color w:val="000000"/>
+        </w:rPr>
+      </w:pPr>
+      <w:r>
+        <w:rPr>
+          <w:color w:val="000000"/>
+        </w:rPr>
+        <w:t>ALPH  Amino</w:t>
+      </w:r>
+    </w:p>
+    <w:p>
+      <w:pPr>
+        <w:pStyle w:val="HTMLPreformatted"/>
+        <w:rPr>
+          <w:color w:val="000000"/>
+        </w:rPr>
+      </w:pPr>
+      <w:r>
+        <w:rPr>
+          <w:color w:val="000000"/>
+        </w:rPr>
+        <w:t>RF    no</w:t>
+      </w:r>
+    </w:p>
+    <w:p>
+      <w:pPr>
+        <w:pStyle w:val="HTMLPreformatted"/>
+        <w:rPr>
+          <w:color w:val="000000"/>
+        </w:rPr>
+      </w:pPr>
+      <w:r>
+        <w:rPr>
+          <w:color w:val="000000"/>
+        </w:rPr>
+        <w:t>CS    no</w:t>
+      </w:r>
+    </w:p>
+    <w:p>
+      <w:pPr>
+        <w:pStyle w:val="HTMLPreformatted"/>
+        <w:rPr>
+          <w:color w:val="000000"/>
+        </w:rPr>
+      </w:pPr>
+      <w:r>
+        <w:rPr>
+          <w:color w:val="000000"/>
+        </w:rPr>
+        <w:t>MAP   yes</w:t>
+      </w:r>
+    </w:p>
+    <w:p>
+      <w:pPr>
+        <w:pStyle w:val="HTMLPreformatted"/>
+        <w:rPr>
+          <w:color w:val="000000"/>
+        </w:rPr>
+      </w:pPr>
+      <w:r>
+        <w:rPr>
+          <w:color w:val="000000"/>
+        </w:rPr>
+        <w:t>COM   /bio/package/motif2/tool/hmmer/hmmer-2.1.1-sgi-irix/binaries/hmmbuild /var/tmp/hmmbuild15900.out /var/tmp/aligment15900</w:t>
+      </w:r>
+    </w:p>
+    <w:p>
+      <w:pPr>
+        <w:pStyle w:val="HTMLPreformatted"/>
+        <w:rPr>
+          <w:color w:val="000000"/>
+        </w:rPr>
+      </w:pPr>
+      <w:r>
+        <w:rPr>
+          <w:color w:val="000000"/>
+        </w:rPr>
+        <w:t>COM   /bio/package/motif2/tool/hmmer/hmmer-2.1.1-sgi-irix/binaries/hmmcalibrate --cpu 16 --seed 0 /var/tmp/hmmbuild15900.out</w:t>
+      </w:r>
+    </w:p>
+    <w:p>
+      <w:pPr>
+        <w:pStyle w:val="HTMLPreformatted"/>
+        <w:rPr>
+          <w:color w:val="000000"/>
+        </w:rPr>
+      </w:pPr>
+      <w:r>
+        <w:rPr>
+          <w:color w:val="000000"/>
+        </w:rPr>
+        <w:t>NSEQ  7</w:t>
+      </w:r>
+    </w:p>
+    <w:p>
+      <w:pPr>
+        <w:pStyle w:val="HTMLPreformatted"/>
+        <w:rPr>
+          <w:color w:val="000000"/>
+        </w:rPr>
+      </w:pPr>
+      <w:r>
+        <w:rPr>
+          <w:color w:val="000000"/>
+        </w:rPr>
+        <w:t>DATE  Sat Sep 11 15:05:30 1999</w:t>
+      </w:r>
+    </w:p>
+    <w:p>
+      <w:pPr>
+        <w:pStyle w:val="HTMLPreformatted"/>
+        <w:rPr>
+          <w:color w:val="000000"/>
+        </w:rPr>
+      </w:pPr>
+      <w:r>
+        <w:rPr>
+          <w:color w:val="000000"/>
+        </w:rPr>
+        <w:t>CKSUM 5380</w:t>
+      </w:r>
+    </w:p>
+    <w:p>
+      <w:pPr>
+        <w:pStyle w:val="HTMLPreformatted"/>
+        <w:rPr>
+          <w:color w:val="000000"/>
+        </w:rPr>
+      </w:pPr>
+      <w:r>
+        <w:rPr>
+          <w:color w:val="000000"/>
+        </w:rPr>
+        <w:t xml:space="preserve">XT      -8455     -4  -1000  -1000  -8455     -4  -8455     -4 </w:t>
+      </w:r>
+    </w:p>
+    <w:p>
+      <w:pPr>
+        <w:pStyle w:val="HTMLPreformatted"/>
+        <w:rPr>
+          <w:color w:val="000000"/>
+        </w:rPr>
+      </w:pPr>
+      <w:r>
+        <w:rPr>
+          <w:color w:val="000000"/>
+        </w:rPr>
+        <w:lastRenderedPageBreak/>
+        <w:t>NULT      -4  -8455</w:t>
+      </w:r>
+    </w:p>
+    <w:p>
+      <w:pPr>
+        <w:pStyle w:val="HTMLPreformatted"/>
+        <w:rPr>
+          <w:color w:val="000000"/>
+        </w:rPr>
+      </w:pPr>
+      <w:r>
+        <w:rPr>
+          <w:color w:val="000000"/>
+        </w:rPr>
+        <w:t xml:space="preserve">NULE     595  -1558     85    338   -294    453  -1158    197    249    902  -1085   -142    -21   -313     45    531    201    384  -1998   -644 </w:t>
+      </w:r>
+    </w:p>
+    <w:p>
+      <w:pPr>
+        <w:pStyle w:val="HTMLPreformatted"/>
+        <w:rPr>
+          <w:color w:val="000000"/>
+        </w:rPr>
+      </w:pPr>
+      <w:r>
+        <w:rPr>
+          <w:color w:val="000000"/>
+        </w:rPr>
+        <w:t>EVD   -18.948267   0.332753</w:t>
+      </w:r>
+    </w:p>
+    <w:p>
+      <w:pPr>
+        <w:pStyle w:val="HTMLPreformatted"/>
+        <w:rPr>
+          <w:color w:val="000000"/>
+        </w:rPr>
+      </w:pPr>
+      <w:r>
+        <w:rPr>
+          <w:color w:val="000000"/>
+        </w:rPr>
+        <w:t xml:space="preserve">HMM        A      C      D      E      F      G      H      I      K      L      M      N      P      Q      R      S      T      V      W      Y    </w:t>
+      </w:r>
+    </w:p>
+    <w:p>
+      <w:pPr>
+        <w:pStyle w:val="HTMLPreformatted"/>
+        <w:rPr>
+          <w:color w:val="000000"/>
+        </w:rPr>
+      </w:pPr>
+      <w:r>
+        <w:rPr>
+          <w:color w:val="000000"/>
+        </w:rPr>
+        <w:t xml:space="preserve">         m-&gt;m   m-&gt;i   m-&gt;d   i-&gt;m   i-&gt;i   d-&gt;m   d-&gt;d   b-&gt;m   m-&gt;e</w:t>
+      </w:r>
+    </w:p>
+    <w:p>
+      <w:pPr>
+        <w:pStyle w:val="HTMLPreformatted"/>
+        <w:rPr>
+          <w:color w:val="000000"/>
+        </w:rPr>
+      </w:pPr>
+      <w:r>
+        <w:rPr>
+          <w:color w:val="000000"/>
+        </w:rPr>
+        <w:t xml:space="preserve">         -263      *  -2585</w:t>
+      </w:r>
+    </w:p>
+    <w:p>
+      <w:pPr>
+        <w:pStyle w:val="HTMLPreformatted"/>
+        <w:rPr>
+          <w:color w:val="000000"/>
+        </w:rPr>
+      </w:pPr>
+      <w:r>
+        <w:rPr>
+          <w:color w:val="000000"/>
+        </w:rPr>
+        <w:t xml:space="preserve">     1    771  -1882   -411   2059  -2183  -1618   -445  -1810   -132  -1938  -1108   1307  -1797    -45   -623   -660   -691    833  -2234  -1612     1</w:t>
+      </w:r>
+    </w:p>
+    <w:p>
+      <w:pPr>
+        <w:pStyle w:val="HTMLPreformatted"/>
+        <w:rPr>
+          <w:color w:val="000000"/>
+        </w:rPr>
+      </w:pPr>
+      <w:r>
+        <w:rPr>
+          <w:color w:val="000000"/>
+        </w:rPr>
+        <w:t xml:space="preserve">     -   -149   -500    233     43   -381    399    106   -626    210   -466   -720    275    394     45     96    359    117   -369   -294   -249 </w:t>
+      </w:r>
+    </w:p>
+    <w:p>
+      <w:pPr>
+        <w:pStyle w:val="HTMLPreformatted"/>
+        <w:rPr>
+          <w:color w:val="000000"/>
+        </w:rPr>
+      </w:pPr>
+      <w:r>
+        <w:rPr>
+          <w:color w:val="000000"/>
+        </w:rPr>
+        <w:t xml:space="preserve">     -    -12  -7442  -8484   -894  -1115   -701  -1378   -263      * </w:t>
+      </w:r>
+    </w:p>
+    <w:p>
+      <w:pPr>
+        <w:pStyle w:val="HTMLPreformatted"/>
+        <w:rPr>
+          <w:color w:val="000000"/>
+        </w:rPr>
+      </w:pPr>
+      <w:r>
+        <w:rPr>
+          <w:color w:val="000000"/>
+        </w:rPr>
+        <w:t xml:space="preserve">     2  -3359  -3855   4091  -1760  -4660  -2944  -2744  -5137  -3226  -4926  -4562  -2110  -3493  -2619  -3804  -3177  -3522  -4662  -4114  -4101     2</w:t>
+      </w:r>
+    </w:p>
+    <w:p>
+      <w:pPr>
+        <w:pStyle w:val="HTMLPreformatted"/>
+        <w:rPr>
+          <w:color w:val="000000"/>
+        </w:rPr>
+      </w:pPr>
+      <w:r>
+        <w:rPr>
+          <w:color w:val="000000"/>
+        </w:rPr>
+        <w:t xml:space="preserve">     -   -149   -500    233     43   -381    399    106   -626    210   -466   -720    275    394     45     96    359    117   -369   -294   -249 </w:t>
+      </w:r>
+    </w:p>
+    <w:p>
+      <w:pPr>
+        <w:pStyle w:val="HTMLPreformatted"/>
+        <w:rPr>
+          <w:color w:val="000000"/>
+        </w:rPr>
+      </w:pPr>
+      <w:r>
+        <w:rPr>
+          <w:color w:val="000000"/>
+        </w:rPr>
+        <w:t xml:space="preserve">     -    -12  -7442  -8484   -894  -1115   -701  -1378      *      * </w:t>
+      </w:r>
+    </w:p>
+    <w:p>
+      <w:pPr>
+        <w:pStyle w:val="HTMLPreformatted"/>
+        <w:rPr>
+          <w:color w:val="000000"/>
+        </w:rPr>
+      </w:pPr>
+      <w:r>
+        <w:rPr>
+          <w:color w:val="000000"/>
+        </w:rPr>
+        <w:t xml:space="preserve">     3  -1065  -2468   1603    -57  -2947  -1668   -722  -2722   -525  -2693  -1839   2792  -1991   -320  -1100    512   1054  -2243  -2892  -2154     3</w:t>
+      </w:r>
+    </w:p>
+    <w:p>
+      <w:pPr>
+        <w:pStyle w:val="HTMLPreformatted"/>
+        <w:rPr>
+          <w:color w:val="000000"/>
+        </w:rPr>
+      </w:pPr>
+      <w:r>
+        <w:rPr>
+          <w:color w:val="000000"/>
+        </w:rPr>
+        <w:t xml:space="preserve">     -   -149   -500    233     43   -381    399    106   -626    210   -466   -720    275    394     45     96    359    117   -369   -294   -249 </w:t>
+      </w:r>
+    </w:p>
+    <w:p>
+      <w:pPr>
+        <w:pStyle w:val="HTMLPreformatted"/>
+        <w:rPr>
+          <w:color w:val="000000"/>
+        </w:rPr>
+      </w:pPr>
+      <w:r>
+        <w:rPr>
+          <w:color w:val="000000"/>
+        </w:rPr>
+        <w:t xml:space="preserve">     -    -12  -7442  -8484   -894  -1115   -701  -1378      *      * </w:t>
+      </w:r>
+    </w:p>
+    <w:p>
+      <w:pPr>
+        <w:pStyle w:val="HTMLPreformatted"/>
+        <w:rPr>
+          <w:color w:val="000000"/>
+        </w:rPr>
+      </w:pPr>
+      <w:r>
+        <w:rPr>
+          <w:color w:val="000000"/>
+        </w:rPr>
+        <w:t xml:space="preserve">     4   -727  -1948   -540    -89  -2262  -1651   2840  -1971     74  -1998  -1146   -366    959   2104   -346   -652   1144  -1602  -2216  -1605     4</w:t>
+      </w:r>
+    </w:p>
+    <w:p>
+      <w:pPr>
+        <w:pStyle w:val="HTMLPreformatted"/>
+        <w:rPr>
+          <w:color w:val="000000"/>
+        </w:rPr>
+      </w:pPr>
+      <w:r>
+        <w:rPr>
+          <w:color w:val="000000"/>
+        </w:rPr>
+        <w:t xml:space="preserve">     -   -149   -500    233     43   -381    399    106   -626    210   -466   -720    275    394     45     96    359    117   -369   -294   -249 </w:t>
+      </w:r>
+    </w:p>
+    <w:p>
+      <w:pPr>
+        <w:pStyle w:val="HTMLPreformatted"/>
+        <w:rPr>
+          <w:color w:val="000000"/>
+        </w:rPr>
+      </w:pPr>
+      <w:r>
+        <w:rPr>
+          <w:color w:val="000000"/>
+        </w:rPr>
+        <w:t xml:space="preserve">     -    -12  -7442  -8484   -894  -1115   -701  -1378      *      * </w:t>
+      </w:r>
+    </w:p>
+    <w:p>
+      <w:pPr>
+        <w:pStyle w:val="HTMLPreformatted"/>
+        <w:rPr>
+          <w:color w:val="000000"/>
+        </w:rPr>
+      </w:pPr>
+      <w:r>
+        <w:rPr>
+          <w:color w:val="000000"/>
+        </w:rPr>
+        <w:t xml:space="preserve">     5   -538  -1629   -562   1017  -1818  -1578   -258  -1476   1251  -1588   1411   -289  -1668    139   -379    848    602    610  -1902  -1314     5</w:t>
+      </w:r>
+    </w:p>
+    <w:p>
+      <w:pPr>
+        <w:pStyle w:val="HTMLPreformatted"/>
+        <w:rPr>
+          <w:color w:val="000000"/>
+        </w:rPr>
+      </w:pPr>
+      <w:r>
+        <w:rPr>
+          <w:color w:val="000000"/>
+        </w:rPr>
+        <w:t xml:space="preserve">     -   -149   -500    233     43   -381    399    106   -626    210   -466   -720    275    394     45     96    359    117   -369   -294   -249 </w:t>
+      </w:r>
+    </w:p>
+    <w:p>
+      <w:pPr>
+        <w:pStyle w:val="HTMLPreformatted"/>
+        <w:rPr>
+          <w:color w:val="000000"/>
+        </w:rPr>
+      </w:pPr>
+      <w:r>
+        <w:rPr>
+          <w:color w:val="000000"/>
+        </w:rPr>
+        <w:t xml:space="preserve">     -    -12  -7442  -8484   -894  -1115   -701  -1378      *      * </w:t>
+      </w:r>
+    </w:p>
+    <w:p>
+      <w:pPr>
+        <w:pStyle w:val="HTMLPreformatted"/>
+        <w:rPr>
+          <w:color w:val="000000"/>
+        </w:rPr>
+      </w:pPr>
+      <w:r>
+        <w:rPr>
+          <w:color w:val="000000"/>
+        </w:rPr>
+        <w:t xml:space="preserve">     6   1314   -906  -1359    855   1195  -1842   -641   -470   -657   -801   -110   -901  -1934   -528   -959   -845   1146    696  -1338   -912     6</w:t>
+      </w:r>
+    </w:p>
+    <w:p>
+      <w:pPr>
+        <w:pStyle w:val="HTMLPreformatted"/>
+        <w:rPr>
+          <w:color w:val="000000"/>
+        </w:rPr>
+      </w:pPr>
+      <w:r>
+        <w:rPr>
+          <w:color w:val="000000"/>
+        </w:rPr>
+        <w:t xml:space="preserve">     -   -149   -500    233     43   -381    399    106   -626    210   -466   -720    275    394     45     96    359    117   -369   -294   -249 </w:t>
+      </w:r>
+    </w:p>
+    <w:p>
+      <w:pPr>
+        <w:pStyle w:val="HTMLPreformatted"/>
+        <w:rPr>
+          <w:color w:val="000000"/>
+        </w:rPr>
+      </w:pPr>
+      <w:r>
+        <w:rPr>
+          <w:color w:val="000000"/>
+        </w:rPr>
+        <w:t xml:space="preserve">     -    -12  -7442  -8484   -894  -1115   -701  -1378      *      * </w:t>
+      </w:r>
+    </w:p>
+    <w:p>
+      <w:pPr>
+        <w:pStyle w:val="HTMLPreformatted"/>
+        <w:rPr>
+          <w:color w:val="000000"/>
+        </w:rPr>
+      </w:pPr>
+      <w:r>
+        <w:rPr>
+          <w:color w:val="000000"/>
+        </w:rPr>
+        <w:t xml:space="preserve">     7  -1971  -3909   2965   1196  -4068  -1863  -1228  -4005  -1500  -3867  -3211   2561  -2406   -900  -2382  -1619  -2042  -3473  -4062  -3022     7</w:t>
+      </w:r>
+    </w:p>
+    <w:p>
+      <w:pPr>
+        <w:pStyle w:val="HTMLPreformatted"/>
+        <w:rPr>
+          <w:color w:val="000000"/>
+        </w:rPr>
+      </w:pPr>
+      <w:r>
+        <w:rPr>
+          <w:color w:val="000000"/>
+        </w:rPr>
+        <w:t xml:space="preserve">     -   -149   -500    233     43   -381    399    106   -626    210   -466   -720    275    394     45     96    359    117   -369   -294   -249 </w:t>
+      </w:r>
+    </w:p>
+    <w:p>
+      <w:pPr>
+        <w:pStyle w:val="HTMLPreformatted"/>
+        <w:rPr>
+          <w:color w:val="000000"/>
+        </w:rPr>
+      </w:pPr>
+      <w:r>
+        <w:rPr>
+          <w:color w:val="000000"/>
+        </w:rPr>
+        <w:t xml:space="preserve">     -    -12  -7442  -8484   -894  -1115   -701  -1378      *      * </w:t>
+      </w:r>
+    </w:p>
+    <w:p>
+      <w:pPr>
+        <w:pStyle w:val="HTMLPreformatted"/>
+        <w:rPr>
+          <w:color w:val="000000"/>
+        </w:rPr>
+      </w:pPr>
+      <w:r>
+        <w:rPr>
+          <w:color w:val="000000"/>
+        </w:rPr>
+        <w:t xml:space="preserve">     8  -2369  -1902  -4793  -4363  -1231  -4499  -3691   3398  -4119   1125    -63  -4176  -4130  -3594  -3972  -3819  -2322    373  -2826  -2644     8</w:t>
+      </w:r>
+    </w:p>
+    <w:p>
+      <w:pPr>
+        <w:pStyle w:val="HTMLPreformatted"/>
+        <w:rPr>
+          <w:color w:val="000000"/>
+        </w:rPr>
+      </w:pPr>
+      <w:r>
+        <w:rPr>
+          <w:color w:val="000000"/>
+        </w:rPr>
+        <w:t xml:space="preserve">     -   -149   -500    233     43   -381    399    106   -626    210   -466   -720    275    394     45     96    359    117   -369   -294   -249 </w:t>
+      </w:r>
+    </w:p>
+    <w:p>
+      <w:pPr>
+        <w:pStyle w:val="HTMLPreformatted"/>
+        <w:rPr>
+          <w:color w:val="000000"/>
+        </w:rPr>
+      </w:pPr>
+      <w:r>
+        <w:rPr>
+          <w:color w:val="000000"/>
+        </w:rPr>
+        <w:lastRenderedPageBreak/>
+        <w:t xml:space="preserve">     -    -12  -7442  -8484   -894  -1115   -701  -1378      *      * </w:t>
+      </w:r>
+    </w:p>
+    <w:p>
+      <w:pPr>
+        <w:pStyle w:val="HTMLPreformatted"/>
+        <w:rPr>
+          <w:color w:val="000000"/>
+        </w:rPr>
+      </w:pPr>
+      <w:r>
+        <w:rPr>
+          <w:color w:val="000000"/>
+        </w:rPr>
+        <w:t xml:space="preserve">     9   -869  -1300  -2621  -2496  -2154  -1852  -2151   1399  -2305  -1899  -1440  -1983  -2448  -2165  -2378   3040  -1167   -933  -2713  -2253     9</w:t>
+      </w:r>
+    </w:p>
+    <w:p>
+      <w:pPr>
+        <w:pStyle w:val="HTMLPreformatted"/>
+        <w:rPr>
+          <w:color w:val="000000"/>
+        </w:rPr>
+      </w:pPr>
+      <w:r>
+        <w:rPr>
+          <w:color w:val="000000"/>
+        </w:rPr>
+        <w:t xml:space="preserve">     -   -149   -500    233     43   -381    399    106   -626    210   -466   -720    275    394     45     96    359    117   -369   -294   -249 </w:t>
+      </w:r>
+    </w:p>
+    <w:p>
+      <w:pPr>
+        <w:pStyle w:val="HTMLPreformatted"/>
+        <w:rPr>
+          <w:color w:val="000000"/>
+        </w:rPr>
+      </w:pPr>
+      <w:r>
+        <w:rPr>
+          <w:color w:val="000000"/>
+        </w:rPr>
+        <w:t xml:space="preserve">     -    -12  -7442  -8484   -894  -1115   -701  -1378      *      * </w:t>
+      </w:r>
+    </w:p>
+    <w:p>
+      <w:pPr>
+        <w:pStyle w:val="HTMLPreformatted"/>
+        <w:rPr>
+          <w:color w:val="000000"/>
+        </w:rPr>
+      </w:pPr>
+      <w:r>
+        <w:rPr>
+          <w:color w:val="000000"/>
+        </w:rPr>
+        <w:t xml:space="preserve">    10   1329  -1161  -1275   -735  -1431  -1731   -706   1139   -512  -1261   -534   -845  -1925   -474   1165   1430   -620   -769  -1729  -1277    10</w:t>
+      </w:r>
+    </w:p>
+    <w:p>
+      <w:pPr>
+        <w:pStyle w:val="HTMLPreformatted"/>
+        <w:rPr>
+          <w:color w:val="000000"/>
+        </w:rPr>
+      </w:pPr>
+      <w:r>
+        <w:rPr>
+          <w:color w:val="000000"/>
+        </w:rPr>
+        <w:t xml:space="preserve">     -   -149   -500    233     43   -381    399    106   -626    210   -466   -720    275    394     45     96    359    117   -369   -294   -249 </w:t>
+      </w:r>
+    </w:p>
+    <w:p>
+      <w:pPr>
+        <w:pStyle w:val="HTMLPreformatted"/>
+        <w:rPr>
+          <w:color w:val="000000"/>
+        </w:rPr>
+      </w:pPr>
+      <w:r>
+        <w:rPr>
+          <w:color w:val="000000"/>
+        </w:rPr>
+        <w:t xml:space="preserve">     -    -12  -7442  -8484   -894  -1115   -701  -1378      *      * </w:t>
+      </w:r>
+    </w:p>
+    <w:p>
+      <w:pPr>
+        <w:pStyle w:val="HTMLPreformatted"/>
+        <w:rPr>
+          <w:color w:val="000000"/>
+        </w:rPr>
+      </w:pPr>
+      <w:r>
+        <w:rPr>
+          <w:color w:val="000000"/>
+        </w:rPr>
+        <w:t xml:space="preserve">    11  -4031  -3046  -4530  -4815   2343  -4401   2189  -2979  -4380  -2358  -2406  -3049  -4266  -3170  -3789  -3636  -3891  -3109   4356   3468    11</w:t>
+      </w:r>
+    </w:p>
+    <w:p>
+      <w:pPr>
+        <w:pStyle w:val="HTMLPreformatted"/>
+        <w:rPr>
+          <w:color w:val="000000"/>
+        </w:rPr>
+      </w:pPr>
+      <w:r>
+        <w:rPr>
+          <w:color w:val="000000"/>
+        </w:rPr>
+        <w:t xml:space="preserve">     -   -149   -500    233     43   -381    399    106   -626    210   -466   -720    275    394     45     96    359    117   -369   -294   -249 </w:t>
+      </w:r>
+    </w:p>
+    <w:p>
+      <w:pPr>
+        <w:pStyle w:val="HTMLPreformatted"/>
+        <w:rPr>
+          <w:color w:val="000000"/>
+        </w:rPr>
+      </w:pPr>
+      <w:r>
+        <w:rPr>
+          <w:color w:val="000000"/>
+        </w:rPr>
+        <w:t xml:space="preserve">     -    -12  -7442  -8484   -894  -1115   -701  -1378      *      * </w:t>
+      </w:r>
+    </w:p>
+    <w:p>
+      <w:pPr>
+        <w:pStyle w:val="HTMLPreformatted"/>
+        <w:rPr>
+          <w:color w:val="000000"/>
+        </w:rPr>
+      </w:pPr>
+      <w:r>
+        <w:rPr>
+          <w:color w:val="000000"/>
+        </w:rPr>
+        <w:t xml:space="preserve">    12  -3904  -3244  -4483  -4744   4436  -3934  -1848  -2962  -4575  -2394  -2507  -3766  -4186  -3845  -4126  -4011  -3988  -3213  -1146    -58    12</w:t>
+      </w:r>
+    </w:p>
+    <w:p>
+      <w:pPr>
+        <w:pStyle w:val="HTMLPreformatted"/>
+        <w:rPr>
+          <w:color w:val="000000"/>
+        </w:rPr>
+      </w:pPr>
+      <w:r>
+        <w:rPr>
+          <w:color w:val="000000"/>
+        </w:rPr>
+        <w:t xml:space="preserve">     -   -149   -500    233     43   -381    399    106   -626    210   -466   -720    275    394     45     96    359    117   -369   -294   -249 </w:t>
+      </w:r>
+    </w:p>
+    <w:p>
+      <w:pPr>
+        <w:pStyle w:val="HTMLPreformatted"/>
+        <w:rPr>
+          <w:color w:val="000000"/>
+        </w:rPr>
+      </w:pPr>
+      <w:r>
+        <w:rPr>
+          <w:color w:val="000000"/>
+        </w:rPr>
+        <w:t xml:space="preserve">     -    -12  -7442  -8484   -894  -1115   -701  -1378      *      * </w:t>
+      </w:r>
+    </w:p>
+    <w:p>
+      <w:pPr>
+        <w:pStyle w:val="HTMLPreformatted"/>
+        <w:rPr>
+          <w:color w:val="000000"/>
+        </w:rPr>
+      </w:pPr>
+      <w:r>
+        <w:rPr>
+          <w:color w:val="000000"/>
+        </w:rPr>
+        <w:t xml:space="preserve">    13   -613  -2085   1242   1129  -2395  -1530   -232  -2146    159  -2097   1115    841    858   1854   -356   -487   -557  -1702  -2271  -1582    13</w:t>
+      </w:r>
+    </w:p>
+    <w:p>
+      <w:pPr>
+        <w:pStyle w:val="HTMLPreformatted"/>
+        <w:rPr>
+          <w:color w:val="000000"/>
+        </w:rPr>
+      </w:pPr>
+      <w:r>
+        <w:rPr>
+          <w:color w:val="000000"/>
+        </w:rPr>
+        <w:t xml:space="preserve">     -   -149   -500    233     43   -381    399    106   -626    210   -466   -720    275    394     45     96    359    117   -369   -294   -249 </w:t>
+      </w:r>
+    </w:p>
+    <w:p>
+      <w:pPr>
+        <w:pStyle w:val="HTMLPreformatted"/>
+        <w:rPr>
+          <w:color w:val="000000"/>
+        </w:rPr>
+      </w:pPr>
+      <w:r>
+        <w:rPr>
+          <w:color w:val="000000"/>
+        </w:rPr>
+        <w:t xml:space="preserve">     -    -12  -7442  -8484   -894  -1115   -701  -1378      *      * </w:t>
+      </w:r>
+    </w:p>
+    <w:p>
+      <w:pPr>
+        <w:pStyle w:val="HTMLPreformatted"/>
+        <w:rPr>
+          <w:color w:val="000000"/>
+        </w:rPr>
+      </w:pPr>
+      <w:r>
+        <w:rPr>
+          <w:color w:val="000000"/>
+        </w:rPr>
+        <w:t xml:space="preserve">    14   -701  -2129   1299   2032  -2423  -1580   -304  -2160     86  -2129   1903   -219  -1721    137   1105   -577   -646  -1739  -2319  -1642    14</w:t>
+      </w:r>
+    </w:p>
+    <w:p>
+      <w:pPr>
+        <w:pStyle w:val="HTMLPreformatted"/>
+        <w:rPr>
+          <w:color w:val="000000"/>
+        </w:rPr>
+      </w:pPr>
+      <w:r>
+        <w:rPr>
+          <w:color w:val="000000"/>
+        </w:rPr>
+        <w:t xml:space="preserve">     -   -149   -500    233     43   -381    399    106   -626    210   -466   -720    275    394     45     96    359    117   -369   -294   -249 </w:t>
+      </w:r>
+    </w:p>
+    <w:p>
+      <w:pPr>
+        <w:pStyle w:val="HTMLPreformatted"/>
+        <w:rPr>
+          <w:color w:val="000000"/>
+        </w:rPr>
+      </w:pPr>
+      <w:r>
+        <w:rPr>
+          <w:color w:val="000000"/>
+        </w:rPr>
+        <w:t xml:space="preserve">     -    -12  -7442  -8484   -894  -1115   -701  -1378      *      * </w:t>
+      </w:r>
+    </w:p>
+    <w:p>
+      <w:pPr>
+        <w:pStyle w:val="HTMLPreformatted"/>
+        <w:rPr>
+          <w:color w:val="000000"/>
+        </w:rPr>
+      </w:pPr>
+      <w:r>
+        <w:rPr>
+          <w:color w:val="000000"/>
+        </w:rPr>
+        <w:t xml:space="preserve">    15   2466  -1028  -2804  -2415  -1627  -1982  -1861   1566  -2171  -1267   -744  -1960  -2421  -1952  -2231  -1217   1287   -190  -2196  -1843    15</w:t>
+      </w:r>
+    </w:p>
+    <w:p>
+      <w:pPr>
+        <w:pStyle w:val="HTMLPreformatted"/>
+        <w:rPr>
+          <w:color w:val="000000"/>
+        </w:rPr>
+      </w:pPr>
+      <w:r>
+        <w:rPr>
+          <w:color w:val="000000"/>
+        </w:rPr>
+        <w:t xml:space="preserve">     -   -149   -500    233     43   -381    399    106   -626    210   -466   -720    275    394     45     96    359    117   -369   -294   -249 </w:t>
+      </w:r>
+    </w:p>
+    <w:p>
+      <w:pPr>
+        <w:pStyle w:val="HTMLPreformatted"/>
+        <w:rPr>
+          <w:color w:val="000000"/>
+        </w:rPr>
+      </w:pPr>
+      <w:r>
+        <w:rPr>
+          <w:color w:val="000000"/>
+        </w:rPr>
+        <w:t xml:space="preserve">     -    -12  -7442  -8484   -894  -1115   -701  -1378      *      * </w:t>
+      </w:r>
+    </w:p>
+    <w:p>
+      <w:pPr>
+        <w:pStyle w:val="HTMLPreformatted"/>
+        <w:rPr>
+          <w:color w:val="000000"/>
+        </w:rPr>
+      </w:pPr>
+      <w:r>
+        <w:rPr>
+          <w:color w:val="000000"/>
+        </w:rPr>
+        <w:t xml:space="preserve">    16    735  -1007  -1545   -997  -1140  -1930   -808   2134   1030   -935   -275  -1060  -2060   -681   -991   -971   1197   -293  -1536  -1118    16</w:t>
+      </w:r>
+    </w:p>
+    <w:p>
+      <w:pPr>
+        <w:pStyle w:val="HTMLPreformatted"/>
+        <w:rPr>
+          <w:color w:val="000000"/>
+        </w:rPr>
+      </w:pPr>
+      <w:r>
+        <w:rPr>
+          <w:color w:val="000000"/>
+        </w:rPr>
+        <w:t xml:space="preserve">     -   -149   -500    233     43   -381    399    106   -626    210   -466   -720    275    394     45     96    359    117   -369   -294   -249 </w:t>
+      </w:r>
+    </w:p>
+    <w:p>
+      <w:pPr>
+        <w:pStyle w:val="HTMLPreformatted"/>
+        <w:rPr>
+          <w:color w:val="000000"/>
+        </w:rPr>
+      </w:pPr>
+      <w:r>
+        <w:rPr>
+          <w:color w:val="000000"/>
+        </w:rPr>
+        <w:t xml:space="preserve">     -    -12  -7442  -8484   -894  -1115   -701  -1378      *      * </w:t>
+      </w:r>
+    </w:p>
+    <w:p>
+      <w:pPr>
+        <w:pStyle w:val="HTMLPreformatted"/>
+        <w:rPr>
+          <w:color w:val="000000"/>
+        </w:rPr>
+      </w:pPr>
+      <w:r>
+        <w:rPr>
+          <w:color w:val="000000"/>
+        </w:rPr>
+        <w:t xml:space="preserve">    17    976  -2990   2423   1857  -3293    460   -850  -3108   -773  -3037  -2220   -369  -2125   -465  -1424  -1153  -1385  -2629  -3228  -2403    17</w:t>
+      </w:r>
+    </w:p>
+    <w:p>
+      <w:pPr>
+        <w:pStyle w:val="HTMLPreformatted"/>
+        <w:rPr>
+          <w:color w:val="000000"/>
+        </w:rPr>
+      </w:pPr>
+      <w:r>
+        <w:rPr>
+          <w:color w:val="000000"/>
+        </w:rPr>
+        <w:t xml:space="preserve">     -   -149   -500    233     43   -381    399    106   -626    210   -466   -720    275    394     45     96    359    117   -369   -294   -249 </w:t>
+      </w:r>
+    </w:p>
+    <w:p>
+      <w:pPr>
+        <w:pStyle w:val="HTMLPreformatted"/>
+        <w:rPr>
+          <w:color w:val="000000"/>
+        </w:rPr>
+      </w:pPr>
+      <w:r>
+        <w:rPr>
+          <w:color w:val="000000"/>
+        </w:rPr>
+        <w:t xml:space="preserve">     -    -12  -7442  -8484   -894  -1115   -701  -1378      *      * </w:t>
+      </w:r>
+    </w:p>
+    <w:p>
+      <w:pPr>
+        <w:pStyle w:val="HTMLPreformatted"/>
+        <w:rPr>
+          <w:color w:val="000000"/>
+        </w:rPr>
+      </w:pPr>
+      <w:r>
+        <w:rPr>
+          <w:color w:val="000000"/>
+        </w:rPr>
+        <w:lastRenderedPageBreak/>
+        <w:t xml:space="preserve">    18  -3966  -3031  -4498  -4772   4179  -4363   -705  -2844  -4348  -2217  -2283  -3069  -4249  -3180  -3779  -3629  -3846  -3016     41   2228    18</w:t>
+      </w:r>
+    </w:p>
+    <w:p>
+      <w:pPr>
+        <w:pStyle w:val="HTMLPreformatted"/>
+        <w:rPr>
+          <w:color w:val="000000"/>
+        </w:rPr>
+      </w:pPr>
+      <w:r>
+        <w:rPr>
+          <w:color w:val="000000"/>
+        </w:rPr>
+        <w:t xml:space="preserve">     -   -149   -500    233     43   -381    399    106   -626    210   -466   -720    275    394     45     96    359    117   -369   -294   -249 </w:t>
+      </w:r>
+    </w:p>
+    <w:p>
+      <w:pPr>
+        <w:pStyle w:val="HTMLPreformatted"/>
+        <w:rPr>
+          <w:color w:val="000000"/>
+        </w:rPr>
+      </w:pPr>
+      <w:r>
+        <w:rPr>
+          <w:color w:val="000000"/>
+        </w:rPr>
+        <w:t xml:space="preserve">     -    -12  -7442  -8484   -894  -1115   -701  -1378      *      * </w:t>
+      </w:r>
+    </w:p>
+    <w:p>
+      <w:pPr>
+        <w:pStyle w:val="HTMLPreformatted"/>
+        <w:rPr>
+          <w:color w:val="000000"/>
+        </w:rPr>
+      </w:pPr>
+      <w:r>
+        <w:rPr>
+          <w:color w:val="000000"/>
+        </w:rPr>
+        <w:t xml:space="preserve">    19  -2399  -1929  -4821  -4381  -1188  -4524  -3684   3341  -4137   1299    -16  -4200  -4133  -3576  -3972  -3840  -2347    317  -2793  -2638    19</w:t>
+      </w:r>
+    </w:p>
+    <w:p>
+      <w:pPr>
+        <w:pStyle w:val="HTMLPreformatted"/>
+        <w:rPr>
+          <w:color w:val="000000"/>
+        </w:rPr>
+      </w:pPr>
+      <w:r>
+        <w:rPr>
+          <w:color w:val="000000"/>
+        </w:rPr>
+        <w:t xml:space="preserve">     -   -149   -500    233     43   -381    399    106   -626    210   -466   -720    275    394     45     96    359    117   -369   -294   -249 </w:t>
+      </w:r>
+    </w:p>
+    <w:p>
+      <w:pPr>
+        <w:pStyle w:val="HTMLPreformatted"/>
+        <w:rPr>
+          <w:color w:val="000000"/>
+        </w:rPr>
+      </w:pPr>
+      <w:r>
+        <w:rPr>
+          <w:color w:val="000000"/>
+        </w:rPr>
+        <w:t xml:space="preserve">     -    -12  -7442  -8484   -894  -1115   -701  -1378      *      * </w:t>
+      </w:r>
+    </w:p>
+    <w:p>
+      <w:pPr>
+        <w:pStyle w:val="HTMLPreformatted"/>
+        <w:rPr>
+          <w:color w:val="000000"/>
+        </w:rPr>
+      </w:pPr>
+      <w:r>
+        <w:rPr>
+          <w:color w:val="000000"/>
+        </w:rPr>
+        <w:t xml:space="preserve">    20  -1716  -3017   3517   -361  -3889  -1860  -1457  -3862  -1732  -3830  -3148   -699  -2444  -1159  -2504   1207  -1902  -3217  -3941  -3075    20</w:t>
+      </w:r>
+    </w:p>
+    <w:p>
+      <w:pPr>
+        <w:pStyle w:val="HTMLPreformatted"/>
+        <w:rPr>
+          <w:color w:val="000000"/>
+        </w:rPr>
+      </w:pPr>
+      <w:r>
+        <w:rPr>
+          <w:color w:val="000000"/>
+        </w:rPr>
+        <w:t xml:space="preserve">     -   -149   -500    233     43   -381    399    106   -626    210   -466   -720    275    394     45     96    359    117   -369   -294   -249 </w:t>
+      </w:r>
+    </w:p>
+    <w:p>
+      <w:pPr>
+        <w:pStyle w:val="HTMLPreformatted"/>
+        <w:rPr>
+          <w:color w:val="000000"/>
+        </w:rPr>
+      </w:pPr>
+      <w:r>
+        <w:rPr>
+          <w:color w:val="000000"/>
+        </w:rPr>
+        <w:t xml:space="preserve">     -    -12  -7442  -8484   -894  -1115   -701  -1378      *      * </w:t>
+      </w:r>
+    </w:p>
+    <w:p>
+      <w:pPr>
+        <w:pStyle w:val="HTMLPreformatted"/>
+        <w:rPr>
+          <w:color w:val="000000"/>
+        </w:rPr>
+      </w:pPr>
+      <w:r>
+        <w:rPr>
+          <w:color w:val="000000"/>
+        </w:rPr>
+        <w:t xml:space="preserve">    21    272   1602   -560     -9  -1850    457   -257  -1515   1266  -1616   -782   -286  -1666   1451   -372    322   -479  -1207   2061  -1330    21</w:t>
+      </w:r>
+    </w:p>
+    <w:p>
+      <w:pPr>
+        <w:pStyle w:val="HTMLPreformatted"/>
+        <w:rPr>
+          <w:color w:val="000000"/>
+        </w:rPr>
+      </w:pPr>
+      <w:r>
+        <w:rPr>
+          <w:color w:val="000000"/>
+        </w:rPr>
+        <w:t xml:space="preserve">     -   -149   -500    233     43   -381    399    106   -626    210   -466   -720    275    394     45     96    359    117   -369   -294   -249 </w:t>
+      </w:r>
+    </w:p>
+    <w:p>
+      <w:pPr>
+        <w:pStyle w:val="HTMLPreformatted"/>
+        <w:rPr>
+          <w:color w:val="000000"/>
+        </w:rPr>
+      </w:pPr>
+      <w:r>
+        <w:rPr>
+          <w:color w:val="000000"/>
+        </w:rPr>
+        <w:t xml:space="preserve">     -    -12  -7442  -8484   -894  -1115   -701  -1378      *      * </w:t>
+      </w:r>
+    </w:p>
+    <w:p>
+      <w:pPr>
+        <w:pStyle w:val="HTMLPreformatted"/>
+        <w:rPr>
+          <w:color w:val="000000"/>
+        </w:rPr>
+      </w:pPr>
+      <w:r>
+        <w:rPr>
+          <w:color w:val="000000"/>
+        </w:rPr>
+        <w:t xml:space="preserve">    22    781   2726  -2853  -2284   -742  -2181  -1286    969  -1958   -554     52  -1864  -2328  -1646  -1877    733   -714   1920  -1272   -921    22</w:t>
+      </w:r>
+    </w:p>
+    <w:p>
+      <w:pPr>
+        <w:pStyle w:val="HTMLPreformatted"/>
+        <w:rPr>
+          <w:color w:val="000000"/>
+        </w:rPr>
+      </w:pPr>
+      <w:r>
+        <w:rPr>
+          <w:color w:val="000000"/>
+        </w:rPr>
+        <w:t xml:space="preserve">     -   -149   -500    233     43   -381    399    106   -626    210   -466   -720    275    394     45     96    359    117   -369   -294   -249 </w:t>
+      </w:r>
+    </w:p>
+    <w:p>
+      <w:pPr>
+        <w:pStyle w:val="HTMLPreformatted"/>
+        <w:rPr>
+          <w:color w:val="000000"/>
+        </w:rPr>
+      </w:pPr>
+      <w:r>
+        <w:rPr>
+          <w:color w:val="000000"/>
+        </w:rPr>
+        <w:t xml:space="preserve">     -    -12  -7442  -8484   -894  -1115   -701  -1378      *      * </w:t>
+      </w:r>
+    </w:p>
+    <w:p>
+      <w:pPr>
+        <w:pStyle w:val="HTMLPreformatted"/>
+        <w:rPr>
+          <w:color w:val="000000"/>
+        </w:rPr>
+      </w:pPr>
+      <w:r>
+        <w:rPr>
+          <w:color w:val="000000"/>
+        </w:rPr>
+        <w:t xml:space="preserve">    23   -820  -2085   1236   -136  -2390  -1744   -340  -2067   1873    947  -1197   -405  -1838     91    975   -724   -742  -1704  -2234  -1655    23</w:t>
+      </w:r>
+    </w:p>
+    <w:p>
+      <w:pPr>
+        <w:pStyle w:val="HTMLPreformatted"/>
+        <w:rPr>
+          <w:color w:val="000000"/>
+        </w:rPr>
+      </w:pPr>
+      <w:r>
+        <w:rPr>
+          <w:color w:val="000000"/>
+        </w:rPr>
+        <w:t xml:space="preserve">     -   -149   -500    233     43   -381    399    106   -626    210   -466   -720    275    394     45     96    359    117   -369   -294   -249 </w:t>
+      </w:r>
+    </w:p>
+    <w:p>
+      <w:pPr>
+        <w:pStyle w:val="HTMLPreformatted"/>
+        <w:rPr>
+          <w:color w:val="000000"/>
+        </w:rPr>
+      </w:pPr>
+      <w:r>
+        <w:rPr>
+          <w:color w:val="000000"/>
+        </w:rPr>
+        <w:t xml:space="preserve">     -    -12  -7442  -8484   -894  -1115   -701  -1378      *      * </w:t>
+      </w:r>
+    </w:p>
+    <w:p>
+      <w:pPr>
+        <w:pStyle w:val="HTMLPreformatted"/>
+        <w:rPr>
+          <w:color w:val="000000"/>
+        </w:rPr>
+      </w:pPr>
+      <w:r>
+        <w:rPr>
+          <w:color w:val="000000"/>
+        </w:rPr>
+        <w:t xml:space="preserve">    24    691  -2471   1487    987  -2765  -1629   -484  -2539   -198  -2476  -1589   1136  -1855   2499   -756   -765   -893  -2082  -2652  -1914    24</w:t>
+      </w:r>
+    </w:p>
+    <w:p>
+      <w:pPr>
+        <w:pStyle w:val="HTMLPreformatted"/>
+        <w:rPr>
+          <w:color w:val="000000"/>
+        </w:rPr>
+      </w:pPr>
+      <w:r>
+        <w:rPr>
+          <w:color w:val="000000"/>
+        </w:rPr>
+        <w:t xml:space="preserve">     -   -149   -500    233     43   -381    399    106   -626    210   -466   -720    275    394     45     96    359    117   -369   -294   -249 </w:t>
+      </w:r>
+    </w:p>
+    <w:p>
+      <w:pPr>
+        <w:pStyle w:val="HTMLPreformatted"/>
+        <w:rPr>
+          <w:color w:val="000000"/>
+        </w:rPr>
+      </w:pPr>
+      <w:r>
+        <w:rPr>
+          <w:color w:val="000000"/>
+        </w:rPr>
+        <w:t xml:space="preserve">     -  -1720  -7442   -534   -894  -1115   -701  -1378      *      * </w:t>
+      </w:r>
+    </w:p>
+    <w:p>
+      <w:pPr>
+        <w:pStyle w:val="HTMLPreformatted"/>
+        <w:rPr>
+          <w:color w:val="000000"/>
+        </w:rPr>
+      </w:pPr>
+      <w:r>
+        <w:rPr>
+          <w:color w:val="000000"/>
+        </w:rPr>
+        <w:t xml:space="preserve">    25   -575  -1287    -74     22  -1375  -1107   -153  -1361    382  -1331   -825   -161  -1435   3145    180   -573   -610  -1149  -1476   -958    25</w:t>
+      </w:r>
+    </w:p>
+    <w:p>
+      <w:pPr>
+        <w:pStyle w:val="HTMLPreformatted"/>
+        <w:rPr>
+          <w:color w:val="000000"/>
+        </w:rPr>
+      </w:pPr>
+      <w:r>
+        <w:rPr>
+          <w:color w:val="000000"/>
+        </w:rPr>
+        <w:t xml:space="preserve">     -   -149   -500    233     43   -381    399    106   -626    210   -466   -720    275    394     45     96    359    117   -369   -294   -249 </w:t>
+      </w:r>
+    </w:p>
+    <w:p>
+      <w:pPr>
+        <w:pStyle w:val="HTMLPreformatted"/>
+        <w:rPr>
+          <w:color w:val="000000"/>
+        </w:rPr>
+      </w:pPr>
+      <w:r>
+        <w:rPr>
+          <w:color w:val="000000"/>
+        </w:rPr>
+        <w:t xml:space="preserve">     -    -40  -5762  -6804   -894  -1115   -180  -3089      *      * </w:t>
+      </w:r>
+    </w:p>
+    <w:p>
+      <w:pPr>
+        <w:pStyle w:val="HTMLPreformatted"/>
+        <w:rPr>
+          <w:color w:val="000000"/>
+        </w:rPr>
+      </w:pPr>
+      <w:r>
+        <w:rPr>
+          <w:color w:val="000000"/>
+        </w:rPr>
+        <w:t xml:space="preserve">    26    260   1379   -479     76  -2234  -1554   -213  -1950   1621  -1939  -1046   1289  -1650    232   1267    490   -513  -1547  -2139  -1497    26</w:t>
+      </w:r>
+    </w:p>
+    <w:p>
+      <w:pPr>
+        <w:pStyle w:val="HTMLPreformatted"/>
+        <w:rPr>
+          <w:color w:val="000000"/>
+        </w:rPr>
+      </w:pPr>
+      <w:r>
+        <w:rPr>
+          <w:color w:val="000000"/>
+        </w:rPr>
+        <w:t xml:space="preserve">     -   -149   -500    233     43   -381    399    106   -626    210   -466   -720    275    394     45     96    359    117   -369   -294   -249 </w:t>
+      </w:r>
+    </w:p>
+    <w:p>
+      <w:pPr>
+        <w:pStyle w:val="HTMLPreformatted"/>
+        <w:rPr>
+          <w:color w:val="000000"/>
+        </w:rPr>
+      </w:pPr>
+      <w:r>
+        <w:rPr>
+          <w:color w:val="000000"/>
+        </w:rPr>
+        <w:t xml:space="preserve">     -    -12  -7442  -8484   -894  -1115   -701  -1378      *      * </w:t>
+      </w:r>
+    </w:p>
+    <w:p>
+      <w:pPr>
+        <w:pStyle w:val="HTMLPreformatted"/>
+        <w:rPr>
+          <w:color w:val="000000"/>
+        </w:rPr>
+      </w:pPr>
+      <w:r>
+        <w:rPr>
+          <w:color w:val="000000"/>
+        </w:rPr>
+        <w:t xml:space="preserve">    27  -1193  -2205   -753   -669  -3139   2350  -1057  -2890   -539  -2873  -2071   2508  -2238   -689    835  -1165  -1296  -2371  -2984  -2445    27</w:t>
+      </w:r>
+    </w:p>
+    <w:p>
+      <w:pPr>
+        <w:pStyle w:val="HTMLPreformatted"/>
+        <w:rPr>
+          <w:color w:val="000000"/>
+        </w:rPr>
+      </w:pPr>
+      <w:r>
+        <w:rPr>
+          <w:color w:val="000000"/>
+        </w:rPr>
+        <w:lastRenderedPageBreak/>
+        <w:t xml:space="preserve">     -   -149   -500    233     43   -381    399    106   -626    210   -466   -720    275    394     45     96    359    117   -369   -294   -249 </w:t>
+      </w:r>
+    </w:p>
+    <w:p>
+      <w:pPr>
+        <w:pStyle w:val="HTMLPreformatted"/>
+        <w:rPr>
+          <w:color w:val="000000"/>
+        </w:rPr>
+      </w:pPr>
+      <w:r>
+        <w:rPr>
+          <w:color w:val="000000"/>
+        </w:rPr>
+        <w:t xml:space="preserve">     -    -12  -7442  -8484   -894  -1115   -701  -1378      *      * </w:t>
+      </w:r>
+    </w:p>
+    <w:p>
+      <w:pPr>
+        <w:pStyle w:val="HTMLPreformatted"/>
+        <w:rPr>
+          <w:color w:val="000000"/>
+        </w:rPr>
+      </w:pPr>
+      <w:r>
+        <w:rPr>
+          <w:color w:val="000000"/>
+        </w:rPr>
+        <w:t xml:space="preserve">    28  -2083  -3069   -616   1596  -4116   3207  -1886  -4090  -2021  -4049  -3402  -1234  -2789  -1620  -2577  -1970  -2275  -3484  -3912  -3428    28</w:t>
+      </w:r>
+    </w:p>
+    <w:p>
+      <w:pPr>
+        <w:pStyle w:val="HTMLPreformatted"/>
+        <w:rPr>
+          <w:color w:val="000000"/>
+        </w:rPr>
+      </w:pPr>
+      <w:r>
+        <w:rPr>
+          <w:color w:val="000000"/>
+        </w:rPr>
+        <w:t xml:space="preserve">     -   -149   -500    233     43   -381    399    106   -626    210   -466   -720    275    394     45     96    359    117   -369   -294   -249 </w:t>
+      </w:r>
+    </w:p>
+    <w:p>
+      <w:pPr>
+        <w:pStyle w:val="HTMLPreformatted"/>
+        <w:rPr>
+          <w:color w:val="000000"/>
+        </w:rPr>
+      </w:pPr>
+      <w:r>
+        <w:rPr>
+          <w:color w:val="000000"/>
+        </w:rPr>
+        <w:t xml:space="preserve">     -    -12  -7442  -8484   -894  -1115   -701  -1378      *      * </w:t>
+      </w:r>
+    </w:p>
+    <w:p>
+      <w:pPr>
+        <w:pStyle w:val="HTMLPreformatted"/>
+        <w:rPr>
+          <w:color w:val="000000"/>
+        </w:rPr>
+      </w:pPr>
+      <w:r>
+        <w:rPr>
+          <w:color w:val="000000"/>
+        </w:rPr>
+        <w:t xml:space="preserve">    29  -1994  -2859  -2322  -1319  -3595  -2641   -719  -3017   2195  -2743  -2025  -1327   1433   -295   2873  -1881  -1760  -2738  -2649  -2446    29</w:t>
+      </w:r>
+    </w:p>
+    <w:p>
+      <w:pPr>
+        <w:pStyle w:val="HTMLPreformatted"/>
+        <w:rPr>
+          <w:color w:val="000000"/>
+        </w:rPr>
+      </w:pPr>
+      <w:r>
+        <w:rPr>
+          <w:color w:val="000000"/>
+        </w:rPr>
+        <w:t xml:space="preserve">     -   -149   -500    233     43   -381    399    106   -626    210   -466   -720    275    394     45     96    359    117   -369   -294   -249 </w:t>
+      </w:r>
+    </w:p>
+    <w:p>
+      <w:pPr>
+        <w:pStyle w:val="HTMLPreformatted"/>
+        <w:rPr>
+          <w:color w:val="000000"/>
+        </w:rPr>
+      </w:pPr>
+      <w:r>
+        <w:rPr>
+          <w:color w:val="000000"/>
+        </w:rPr>
+        <w:t xml:space="preserve">     -    -12  -7442  -8484   -894  -1115   -701  -1378      *      * </w:t>
+      </w:r>
+    </w:p>
+    <w:p>
+      <w:pPr>
+        <w:pStyle w:val="HTMLPreformatted"/>
+        <w:rPr>
+          <w:color w:val="000000"/>
+        </w:rPr>
+      </w:pPr>
+      <w:r>
+        <w:rPr>
+          <w:color w:val="000000"/>
+        </w:rPr>
+        <w:t xml:space="preserve">    30  -2174  -1982  -4186  -4170  -2484  -3406  -3713     42  -3993  -1584  -1517  -3697  -3771  -3891  -3924  -3057  -2329   3646  -3507  -3148    30</w:t>
+      </w:r>
+    </w:p>
+    <w:p>
+      <w:pPr>
+        <w:pStyle w:val="HTMLPreformatted"/>
+        <w:rPr>
+          <w:color w:val="000000"/>
+        </w:rPr>
+      </w:pPr>
+      <w:r>
+        <w:rPr>
+          <w:color w:val="000000"/>
+        </w:rPr>
+        <w:t xml:space="preserve">     -      *      *      *      *      *      *      *      *      *      *      *      *      *      *      *      *      *      *      *      * </w:t>
+      </w:r>
+    </w:p>
+    <w:p>
+      <w:pPr>
+        <w:pStyle w:val="HTMLPreformatted"/>
+        <w:rPr>
+          <w:color w:val="000000"/>
+        </w:rPr>
+      </w:pPr>
+      <w:r>
+        <w:rPr>
+          <w:color w:val="000000"/>
+        </w:rPr>
+        <w:t xml:space="preserve">     -      *      *      *      *      *      *      *      *      0 </w:t>
+      </w:r>
+    </w:p>
+    <w:p>
+      <w:pPr>
+        <w:pStyle w:val="HTMLPreformatted"/>
+        <w:rPr>
+          <w:color w:val="000000"/>
+        </w:rPr>
+      </w:pPr>
+      <w:r>
+        <w:rPr>
+          <w:color w:val="000000"/>
+        </w:rPr>
+        <w:t>//</w:t>
+      </w:r>
+    </w:p>
+    <w:p>
+      <w:pPr>
+        <w:pStyle w:val="HTMLPreformatted"/>
+        <w:rPr>
+          <w:color w:val="000000"/>
+        </w:rPr>
+      </w:pPr>
+    </w:p>
+    <w:p>
+      <w:pPr>
+        <w:pStyle w:val="HTMLPreformatted"/>
+        <w:rPr>
+          <w:color w:val="000000"/>
+        </w:rPr>
+      </w:pPr>
+    </w:p>
+    <w:p>
+      <w:pPr>
+        <w:pStyle w:val="Heading4"/>
+        <w:rPr>
+          <w:color w:val="000000"/>
+          <w:sz w:val="27"/>
+          <w:szCs w:val="27"/>
+        </w:rPr>
+      </w:pPr>
+      <w:bookmarkStart w:id="8" w:name="multi"/>
+      <w:r>
+        <w:rPr>
+          <w:color w:val="000000"/>
+          <w:sz w:val="27"/>
+          <w:szCs w:val="27"/>
+        </w:rPr>
+        <w:t>SELEX Multiple sequence alignment file format</w:t>
+      </w:r>
+      <w:bookmarkEnd w:id="8"/>
+    </w:p>
+    <w:p>
+      <w:pPr>
+        <w:pStyle w:val="HTMLPreformatted"/>
+        <w:rPr>
+          <w:color w:val="000000"/>
+          <w:sz w:val="24"/>
+          <w:szCs w:val="24"/>
+        </w:rPr>
+      </w:pPr>
+      <w:r>
+        <w:rPr>
+          <w:color w:val="000000"/>
+          <w:sz w:val="24"/>
+          <w:szCs w:val="24"/>
+        </w:rPr>
+        <w:t>#=GF ID   Y_phosphatase</w:t>
+      </w:r>
+    </w:p>
+    <w:p>
+      <w:pPr>
+        <w:pStyle w:val="HTMLPreformatted"/>
+        <w:rPr>
+          <w:color w:val="000000"/>
+          <w:sz w:val="24"/>
+          <w:szCs w:val="24"/>
+        </w:rPr>
+      </w:pPr>
+      <w:r>
+        <w:rPr>
+          <w:color w:val="000000"/>
+          <w:sz w:val="24"/>
+          <w:szCs w:val="24"/>
+        </w:rPr>
+        <w:t>#=GF AC   PF00102</w:t>
+      </w:r>
+    </w:p>
+    <w:p>
+      <w:pPr>
+        <w:pStyle w:val="HTMLPreformatted"/>
+        <w:rPr>
+          <w:color w:val="000000"/>
+          <w:sz w:val="24"/>
+          <w:szCs w:val="24"/>
+        </w:rPr>
+      </w:pPr>
+      <w:r>
+        <w:rPr>
+          <w:color w:val="000000"/>
+          <w:sz w:val="24"/>
+          <w:szCs w:val="24"/>
+        </w:rPr>
+        <w:t>#=GF DE   Protein-tyrosine phosphatase</w:t>
+      </w:r>
+    </w:p>
+    <w:p>
+      <w:pPr>
+        <w:pStyle w:val="HTMLPreformatted"/>
+        <w:rPr>
+          <w:color w:val="000000"/>
+          <w:sz w:val="24"/>
+          <w:szCs w:val="24"/>
+        </w:rPr>
+      </w:pPr>
+      <w:r>
+        <w:rPr>
+          <w:color w:val="000000"/>
+          <w:sz w:val="24"/>
+          <w:szCs w:val="24"/>
+        </w:rPr>
+        <w:t>#=GF AU   Sonnhammer ELL</w:t>
+      </w:r>
+    </w:p>
+    <w:p>
+      <w:pPr>
+        <w:pStyle w:val="HTMLPreformatted"/>
+        <w:rPr>
+          <w:color w:val="000000"/>
+          <w:sz w:val="24"/>
+          <w:szCs w:val="24"/>
+        </w:rPr>
+      </w:pPr>
+      <w:r>
+        <w:rPr>
+          <w:color w:val="000000"/>
+          <w:sz w:val="24"/>
+          <w:szCs w:val="24"/>
+        </w:rPr>
+        <w:t>#=GF AL   Clustalw</w:t>
+      </w:r>
+    </w:p>
+    <w:p>
+      <w:pPr>
+        <w:pStyle w:val="HTMLPreformatted"/>
+        <w:rPr>
+          <w:color w:val="000000"/>
+          <w:sz w:val="24"/>
+          <w:szCs w:val="24"/>
+        </w:rPr>
+      </w:pPr>
+      <w:r>
+        <w:rPr>
+          <w:color w:val="000000"/>
+          <w:sz w:val="24"/>
+          <w:szCs w:val="24"/>
+        </w:rPr>
+        <w:t>#=GF SE   Swissprot_feature_table</w:t>
+      </w:r>
+    </w:p>
+    <w:p>
+      <w:pPr>
+        <w:pStyle w:val="HTMLPreformatted"/>
+        <w:rPr>
+          <w:color w:val="000000"/>
+          <w:sz w:val="24"/>
+          <w:szCs w:val="24"/>
+        </w:rPr>
+      </w:pPr>
+      <w:r>
+        <w:rPr>
+          <w:color w:val="000000"/>
+          <w:sz w:val="24"/>
+          <w:szCs w:val="24"/>
+        </w:rPr>
+        <w:t>#=GF GA   -125 -125</w:t>
+      </w:r>
+    </w:p>
+    <w:p>
+      <w:pPr>
+        <w:pStyle w:val="HTMLPreformatted"/>
+        <w:rPr>
+          <w:color w:val="000000"/>
+          <w:sz w:val="24"/>
+          <w:szCs w:val="24"/>
+        </w:rPr>
+      </w:pPr>
+      <w:r>
+        <w:rPr>
+          <w:color w:val="000000"/>
+          <w:sz w:val="24"/>
+          <w:szCs w:val="24"/>
+        </w:rPr>
+        <w:t>#=GF TC   -123.40 -123.40</w:t>
+      </w:r>
+    </w:p>
+    <w:p>
+      <w:pPr>
+        <w:pStyle w:val="HTMLPreformatted"/>
+        <w:rPr>
+          <w:color w:val="000000"/>
+          <w:sz w:val="24"/>
+          <w:szCs w:val="24"/>
+        </w:rPr>
+      </w:pPr>
+      <w:r>
+        <w:rPr>
+          <w:color w:val="000000"/>
+          <w:sz w:val="24"/>
+          <w:szCs w:val="24"/>
+        </w:rPr>
+        <w:t>#=GF NC   -126.80 -126.80</w:t>
+      </w:r>
+    </w:p>
+    <w:p>
+      <w:pPr>
+        <w:pStyle w:val="HTMLPreformatted"/>
+        <w:rPr>
+          <w:color w:val="000000"/>
+          <w:sz w:val="24"/>
+          <w:szCs w:val="24"/>
+        </w:rPr>
+      </w:pPr>
+      <w:r>
+        <w:rPr>
+          <w:color w:val="000000"/>
+          <w:sz w:val="24"/>
+          <w:szCs w:val="24"/>
+        </w:rPr>
+        <w:t>#=GF BM   hmmbuild -F HMM SEED</w:t>
+      </w:r>
+    </w:p>
+    <w:p>
+      <w:pPr>
+        <w:pStyle w:val="HTMLPreformatted"/>
+        <w:rPr>
+          <w:color w:val="000000"/>
+          <w:sz w:val="24"/>
+          <w:szCs w:val="24"/>
+        </w:rPr>
+      </w:pPr>
+      <w:r>
+        <w:rPr>
+          <w:color w:val="000000"/>
+          <w:sz w:val="24"/>
+          <w:szCs w:val="24"/>
+        </w:rPr>
+        <w:t>#=GF BM   hmmcalibrate --seed 0 HMM</w:t>
+      </w:r>
+    </w:p>
+    <w:p>
+      <w:pPr>
+        <w:pStyle w:val="HTMLPreformatted"/>
+        <w:rPr>
+          <w:color w:val="000000"/>
+          <w:sz w:val="24"/>
+          <w:szCs w:val="24"/>
+        </w:rPr>
+      </w:pPr>
+      <w:r>
+        <w:rPr>
+          <w:color w:val="000000"/>
+          <w:sz w:val="24"/>
+          <w:szCs w:val="24"/>
+        </w:rPr>
+        <w:t>#=GF DR   PROSITE; PDOC00323;</w:t>
+      </w:r>
+    </w:p>
+    <w:p>
+      <w:pPr>
+        <w:pStyle w:val="HTMLPreformatted"/>
+        <w:rPr>
+          <w:color w:val="000000"/>
+          <w:sz w:val="24"/>
+          <w:szCs w:val="24"/>
+        </w:rPr>
+      </w:pPr>
+      <w:r>
+        <w:rPr>
+          <w:color w:val="000000"/>
+          <w:sz w:val="24"/>
+          <w:szCs w:val="24"/>
+        </w:rPr>
+        <w:t>#=GF DR   PRINTS; PR00700;</w:t>
+      </w:r>
+    </w:p>
+    <w:p>
+      <w:pPr>
+        <w:pStyle w:val="HTMLPreformatted"/>
+        <w:rPr>
+          <w:color w:val="000000"/>
+          <w:sz w:val="24"/>
+          <w:szCs w:val="24"/>
+        </w:rPr>
+      </w:pPr>
+      <w:r>
+        <w:rPr>
+          <w:color w:val="000000"/>
+          <w:sz w:val="24"/>
+          <w:szCs w:val="24"/>
+        </w:rPr>
+        <w:t>#=GF DR   SCOP; 1ypt; fa;</w:t>
+      </w:r>
+    </w:p>
+    <w:p>
+      <w:pPr>
+        <w:pStyle w:val="HTMLPreformatted"/>
+        <w:rPr>
+          <w:color w:val="000000"/>
+          <w:sz w:val="24"/>
+          <w:szCs w:val="24"/>
+        </w:rPr>
+      </w:pPr>
+      <w:r>
+        <w:rPr>
+          <w:color w:val="000000"/>
+          <w:sz w:val="24"/>
+          <w:szCs w:val="24"/>
+        </w:rPr>
+        <w:t>#=GF DC   The following Pfam-B families contain sequences that according to Prodom</w:t>
+      </w:r>
+    </w:p>
+    <w:p>
+      <w:pPr>
+        <w:pStyle w:val="HTMLPreformatted"/>
+        <w:rPr>
+          <w:color w:val="000000"/>
+          <w:sz w:val="24"/>
+          <w:szCs w:val="24"/>
+        </w:rPr>
+      </w:pPr>
+      <w:r>
+        <w:rPr>
+          <w:color w:val="000000"/>
+          <w:sz w:val="24"/>
+          <w:szCs w:val="24"/>
+        </w:rPr>
+        <w:t>#=GF DC   are members of this Pfam-A family.</w:t>
+      </w:r>
+    </w:p>
+    <w:p>
+      <w:pPr>
+        <w:pStyle w:val="HTMLPreformatted"/>
+        <w:rPr>
+          <w:color w:val="000000"/>
+          <w:sz w:val="24"/>
+          <w:szCs w:val="24"/>
+        </w:rPr>
+      </w:pPr>
+      <w:r>
+        <w:rPr>
+          <w:color w:val="000000"/>
+          <w:sz w:val="24"/>
+          <w:szCs w:val="24"/>
+        </w:rPr>
+        <w:t>#=GF DR   PFAMB; PB035686;</w:t>
+      </w:r>
+    </w:p>
+    <w:p>
+      <w:pPr>
+        <w:pStyle w:val="HTMLPreformatted"/>
+        <w:rPr>
+          <w:color w:val="000000"/>
+          <w:sz w:val="24"/>
+          <w:szCs w:val="24"/>
+        </w:rPr>
+      </w:pPr>
+      <w:r>
+        <w:rPr>
+          <w:color w:val="000000"/>
+          <w:sz w:val="24"/>
+          <w:szCs w:val="24"/>
+        </w:rPr>
+        <w:t>#=GF DR   PFAMB; PB036047;</w:t>
+      </w:r>
+    </w:p>
+    <w:p>
+      <w:pPr>
+        <w:pStyle w:val="HTMLPreformatted"/>
+        <w:rPr>
+          <w:color w:val="000000"/>
+          <w:sz w:val="24"/>
+          <w:szCs w:val="24"/>
+        </w:rPr>
+      </w:pPr>
+      <w:r>
+        <w:rPr>
+          <w:color w:val="000000"/>
+          <w:sz w:val="24"/>
+          <w:szCs w:val="24"/>
+        </w:rPr>
+        <w:t>#=GF DR   PFAMB; PB036157;</w:t>
+      </w:r>
+    </w:p>
+    <w:p>
+      <w:pPr>
+        <w:pStyle w:val="HTMLPreformatted"/>
+        <w:rPr>
+          <w:color w:val="000000"/>
+          <w:sz w:val="24"/>
+          <w:szCs w:val="24"/>
+        </w:rPr>
+      </w:pPr>
+      <w:r>
+        <w:rPr>
+          <w:color w:val="000000"/>
+          <w:sz w:val="24"/>
+          <w:szCs w:val="24"/>
+        </w:rPr>
+        <w:t>#=GF DR   PFAMB; PB036312;</w:t>
+      </w:r>
+    </w:p>
+    <w:p>
+      <w:pPr>
+        <w:pStyle w:val="HTMLPreformatted"/>
+        <w:rPr>
+          <w:color w:val="000000"/>
+          <w:sz w:val="24"/>
+          <w:szCs w:val="24"/>
+        </w:rPr>
+      </w:pPr>
+      <w:r>
+        <w:rPr>
+          <w:color w:val="000000"/>
+          <w:sz w:val="24"/>
+          <w:szCs w:val="24"/>
+        </w:rPr>
+        <w:lastRenderedPageBreak/>
+        <w:t>#=GF DR   PFAMB; PB036563;</w:t>
+      </w:r>
+    </w:p>
+    <w:p>
+      <w:pPr>
+        <w:pStyle w:val="HTMLPreformatted"/>
+        <w:rPr>
+          <w:color w:val="000000"/>
+          <w:sz w:val="24"/>
+          <w:szCs w:val="24"/>
+        </w:rPr>
+      </w:pPr>
+      <w:r>
+        <w:rPr>
+          <w:color w:val="000000"/>
+          <w:sz w:val="24"/>
+          <w:szCs w:val="24"/>
+        </w:rPr>
+        <w:t>#=GF CC   The following Prosite members are absent due to lack of</w:t>
+      </w:r>
+    </w:p>
+    <w:p>
+      <w:pPr>
+        <w:pStyle w:val="HTMLPreformatted"/>
+        <w:rPr>
+          <w:color w:val="000000"/>
+          <w:sz w:val="24"/>
+          <w:szCs w:val="24"/>
+        </w:rPr>
+      </w:pPr>
+      <w:r>
+        <w:rPr>
+          <w:color w:val="000000"/>
+          <w:sz w:val="24"/>
+          <w:szCs w:val="24"/>
+        </w:rPr>
+        <w:t>#=GF CC   homology outside the active site: Swiss:Q05918, Swiss:P34442,</w:t>
+      </w:r>
+    </w:p>
+    <w:p>
+      <w:pPr>
+        <w:pStyle w:val="HTMLPreformatted"/>
+        <w:rPr>
+          <w:color w:val="000000"/>
+          <w:sz w:val="24"/>
+          <w:szCs w:val="24"/>
+        </w:rPr>
+      </w:pPr>
+      <w:r>
+        <w:rPr>
+          <w:color w:val="000000"/>
+          <w:sz w:val="24"/>
+          <w:szCs w:val="24"/>
+        </w:rPr>
+        <w:t>#=GF CC   Swiss:P40479, Swiss:P24656, Swiss:P43078, Swiss:P38590.</w:t>
+      </w:r>
+    </w:p>
+    <w:p>
+      <w:pPr>
+        <w:pStyle w:val="HTMLPreformatted"/>
+        <w:rPr>
+          <w:color w:val="000000"/>
+          <w:sz w:val="24"/>
+          <w:szCs w:val="24"/>
+        </w:rPr>
+      </w:pPr>
+      <w:r>
+        <w:rPr>
+          <w:color w:val="000000"/>
+          <w:sz w:val="24"/>
+          <w:szCs w:val="24"/>
+        </w:rPr>
+        <w:t>#=GF SQ   38</w:t>
+      </w:r>
+    </w:p>
+    <w:p>
+      <w:pPr>
+        <w:pStyle w:val="HTMLPreformatted"/>
+        <w:rPr>
+          <w:color w:val="000000"/>
+          <w:sz w:val="24"/>
+          <w:szCs w:val="24"/>
+        </w:rPr>
+      </w:pPr>
+      <w:r>
+        <w:rPr>
+          <w:color w:val="000000"/>
+          <w:sz w:val="24"/>
+          <w:szCs w:val="24"/>
+        </w:rPr>
+        <w:t>CD45_RAT/628-862        NQNKNRYVDILPYDYNRVELSEINGDA..GSTYINAS......YIDGFKEPRK....YIAAQGPRD....ETVDDFWKMIWE...QKATVIVMVTRCEEGNRNKCAEYWPCMEE.........GTRTFRDVVVTINDHKR...CPDYIIQK..LSIAHK...........KEKATGREVTHIQFTSWPDH..GVPEDPHLLLKLRRRVNAFSN...FFS..........GPIVVHCSAGVGRTGTYIGIDAMLESLEAEG..........KVDVYGYVVNLRRQRC.LMVQVEAQYILIHQALVE</w:t>
+      </w:r>
+    </w:p>
+    <w:p>
+      <w:pPr>
+        <w:pStyle w:val="HTMLPreformatted"/>
+        <w:rPr>
+          <w:color w:val="000000"/>
+          <w:sz w:val="24"/>
+          <w:szCs w:val="24"/>
+        </w:rPr>
+      </w:pPr>
+      <w:r>
+        <w:rPr>
+          <w:color w:val="000000"/>
+          <w:sz w:val="24"/>
+          <w:szCs w:val="24"/>
+        </w:rPr>
+        <w:t>#=GS CD45_RAT/628-862       AC P04157</w:t>
+      </w:r>
+    </w:p>
+    <w:p>
+      <w:pPr>
+        <w:pStyle w:val="HTMLPreformatted"/>
+        <w:rPr>
+          <w:color w:val="000000"/>
+          <w:sz w:val="24"/>
+          <w:szCs w:val="24"/>
+        </w:rPr>
+      </w:pPr>
+      <w:r>
+        <w:rPr>
+          <w:color w:val="000000"/>
+          <w:sz w:val="24"/>
+          <w:szCs w:val="24"/>
+        </w:rPr>
+        <w:t>LAR_DROME/1497-1728     NKSKNRYANVTAYDHSRVQLPAVEGVV..GSDYINAN......YCDGYRKHNA....YVATQGPLQ....ETFVDFWRMCWE...LKTATIVMMTRLEERTRIKCDQYWPTRG...........TETYGQIFVTITETQE...LATYSIRT..FQLCRQGFND............RREIKQLQFTAWPDH..GVPDHPAPFLQFLRRCRALTP...PES..........GPVIVHCSAGVGRTGCYIVIDSMLERMKHEK..........IIDIYGHVTCLRAQRN.YMVQTEDQYIFIHDAILE</w:t>
+      </w:r>
+    </w:p>
+    <w:p>
+      <w:pPr>
+        <w:pStyle w:val="HTMLPreformatted"/>
+        <w:rPr>
+          <w:color w:val="000000"/>
+          <w:sz w:val="24"/>
+          <w:szCs w:val="24"/>
+        </w:rPr>
+      </w:pPr>
+      <w:r>
+        <w:rPr>
+          <w:color w:val="000000"/>
+          <w:sz w:val="24"/>
+          <w:szCs w:val="24"/>
+        </w:rPr>
+        <w:t>#=GS LAR_DROME/1497-1728    AC P16621</w:t>
+      </w:r>
+    </w:p>
+    <w:p>
+      <w:pPr>
+        <w:pStyle w:val="HTMLPreformatted"/>
+        <w:rPr>
+          <w:color w:val="000000"/>
+          <w:sz w:val="24"/>
+          <w:szCs w:val="24"/>
+        </w:rPr>
+      </w:pPr>
+      <w:r>
+        <w:rPr>
+          <w:color w:val="000000"/>
+          <w:sz w:val="24"/>
+          <w:szCs w:val="24"/>
+        </w:rPr>
+        <w:t>PTN1_MOUSE/40-276       NKNRNRYRDVSPFDHSRIKLHQEDN......DYINAS......LIKMEEAQR....SYILTQGPLP....NTCGHFWEMVWE...QKSRGVVMLNRIMEKGSLKCAQYWPQQEEKE.......MVFDDTGLKLTLISEDV...KSYYTVRQ..LELENLTTK............ETREILHFHYTTWPDF..GVPESPASFLNFLFKVRESGSLSLEHG...........PIVVHCSAGIGRSGTFCLADTCLLLMDKRKDPS.......SVDIKKVLLEMRRFRM.GLIQTADQLRFSYLAVIE</w:t>
+      </w:r>
+    </w:p>
+    <w:p>
+      <w:pPr>
+        <w:pStyle w:val="HTMLPreformatted"/>
+        <w:rPr>
+          <w:color w:val="000000"/>
+          <w:sz w:val="24"/>
+          <w:szCs w:val="24"/>
+        </w:rPr>
+      </w:pPr>
+      <w:r>
+        <w:rPr>
+          <w:color w:val="000000"/>
+          <w:sz w:val="24"/>
+          <w:szCs w:val="24"/>
+        </w:rPr>
+        <w:t>#=GS PTN1_MOUSE/40-276      AC P35821</w:t>
+      </w:r>
+    </w:p>
+    <w:p>
+      <w:pPr>
+        <w:pStyle w:val="HTMLPreformatted"/>
+        <w:rPr>
+          <w:color w:val="000000"/>
+          <w:sz w:val="24"/>
+          <w:szCs w:val="24"/>
+        </w:rPr>
+      </w:pPr>
+      <w:r>
+        <w:rPr>
+          <w:color w:val="000000"/>
+          <w:sz w:val="24"/>
+          <w:szCs w:val="24"/>
+        </w:rPr>
+        <w:t xml:space="preserve">          ----- (continue) -------</w:t>
+      </w:r>
+    </w:p>
+    <w:p>
+      <w:pPr>
+        <w:pStyle w:val="HTMLPreformatted"/>
+        <w:rPr>
+          <w:color w:val="000000"/>
+          <w:sz w:val="24"/>
+          <w:szCs w:val="24"/>
+        </w:rPr>
+      </w:pPr>
+      <w:r>
+        <w:rPr>
+          <w:color w:val="000000"/>
+          <w:sz w:val="24"/>
+          <w:szCs w:val="24"/>
+        </w:rPr>
+        <w:t>//</w:t>
+      </w:r>
+    </w:p>
+    <w:p>
+      <w:pPr>
+        <w:pStyle w:val="HTMLPreformatted"/>
+        <w:rPr>
+          <w:color w:val="000000"/>
+          <w:sz w:val="24"/>
+          <w:szCs w:val="24"/>
+        </w:rPr>
+      </w:pPr>
+    </w:p>
+    <w:p>
+      <w:pPr>
+        <w:rPr>
+          <w:sz w:val="24"/>
+          <w:szCs w:val="24"/>
+        </w:rPr>
+      </w:pPr>
+      <w:r>
+        <w:pict w14:anchorId="0A757F9E">
+          <v:rect id="_x0000_i1027" style="width:444.6pt;height:1.5pt" o:hrpct="950" o:hralign="center" o:hrstd="t" o:hrnoshade="t" o:hr="t" fillcolor="black" stroked="f"/>
+        </w:pict>
+      </w:r>
+    </w:p>
+    <w:p>
+      <w:pPr>
+        <w:pStyle w:val="Heading3"/>
+        <w:rPr>
+          <w:color w:val="000000"/>
+        </w:rPr>
+      </w:pPr>
+      <w:bookmarkStart w:id="9" w:name="pro"/>
+      <w:r>
+        <w:rPr>
+          <w:color w:val="000000"/>
+        </w:rPr>
+        <w:t>3. PROSITE Profile format</w:t>
+      </w:r>
+      <w:bookmarkEnd w:id="9"/>
+    </w:p>
+    <w:p>
+      <w:r>
+        <w:rPr>
+          <w:color w:val="000000"/>
+          <w:sz w:val="27"/>
+          <w:szCs w:val="27"/>
+        </w:rPr>
+        <w:t>Aditionally here is the sample of PROSITE profile data format.</w:t>
+      </w:r>
+    </w:p>
+    <w:p>
+      <w:pPr>
+        <w:pStyle w:val="HTMLPreformatted"/>
+        <w:rPr>
+          <w:color w:val="000000"/>
+        </w:rPr>
+      </w:pPr>
+      <w:r>
+        <w:rPr>
+          <w:color w:val="000000"/>
+        </w:rPr>
+        <w:t>ID   PARP_ZN_FINGER_2; MATRIX.</w:t>
+      </w:r>
+    </w:p>
+    <w:p>
+      <w:pPr>
+        <w:pStyle w:val="HTMLPreformatted"/>
+        <w:rPr>
+          <w:color w:val="000000"/>
+        </w:rPr>
+      </w:pPr>
+      <w:r>
+        <w:rPr>
+          <w:color w:val="000000"/>
+        </w:rPr>
+        <w:t>AC   PS50064;</w:t>
+      </w:r>
+    </w:p>
+    <w:p>
+      <w:pPr>
+        <w:pStyle w:val="HTMLPreformatted"/>
+        <w:rPr>
+          <w:color w:val="000000"/>
+        </w:rPr>
+      </w:pPr>
+      <w:r>
+        <w:rPr>
+          <w:color w:val="000000"/>
+        </w:rPr>
+        <w:t>DT   NOV-1997 (CREATED); NOV-1997 (DATA UPDATE); JUL-1998 (INFO UPDATE).</w:t>
+      </w:r>
+    </w:p>
+    <w:p>
+      <w:pPr>
+        <w:pStyle w:val="HTMLPreformatted"/>
+        <w:rPr>
+          <w:color w:val="000000"/>
+        </w:rPr>
+      </w:pPr>
+      <w:r>
+        <w:rPr>
+          <w:color w:val="000000"/>
+        </w:rPr>
+        <w:t>DE   Poly(ADP-ribose) polymerase zinc finger domain profile.</w:t>
+      </w:r>
+    </w:p>
+    <w:p>
+      <w:pPr>
+        <w:pStyle w:val="HTMLPreformatted"/>
+        <w:rPr>
+          <w:color w:val="000000"/>
+        </w:rPr>
+      </w:pPr>
+      <w:r>
+        <w:rPr>
+          <w:color w:val="000000"/>
+        </w:rPr>
+        <w:t>MA   /GENERAL_SPEC: ALPHABET='ABCDEFGHIKLMNPQRSTVWYZ'; LENGTH=89;</w:t>
+      </w:r>
+    </w:p>
+    <w:p>
+      <w:pPr>
+        <w:pStyle w:val="HTMLPreformatted"/>
+        <w:rPr>
+          <w:color w:val="000000"/>
+        </w:rPr>
+      </w:pPr>
+      <w:r>
+        <w:rPr>
+          <w:color w:val="000000"/>
+        </w:rPr>
+        <w:t>MA   /DISJOINT: DEFINITION=PROTECT; N1=6; N2=84;</w:t>
+      </w:r>
+    </w:p>
+    <w:p>
+      <w:pPr>
+        <w:pStyle w:val="HTMLPreformatted"/>
+        <w:rPr>
+          <w:color w:val="000000"/>
+        </w:rPr>
+      </w:pPr>
+      <w:r>
+        <w:rPr>
+          <w:color w:val="000000"/>
+        </w:rPr>
+        <w:t>MA   /NORMALIZATION: MODE=1; FUNCTION=LINEAR; R1=.1357; R2=.01506700; TEXT='NScore';</w:t>
+      </w:r>
+    </w:p>
+    <w:p>
+      <w:pPr>
+        <w:pStyle w:val="HTMLPreformatted"/>
+        <w:rPr>
+          <w:color w:val="000000"/>
+        </w:rPr>
+      </w:pPr>
+      <w:r>
+        <w:rPr>
+          <w:color w:val="000000"/>
+        </w:rPr>
+        <w:t>MA   /CUT_OFF: LEVEL=0; SCORE=555; N_SCORE=8.5; MODE=1;</w:t>
+      </w:r>
+    </w:p>
+    <w:p>
+      <w:pPr>
+        <w:pStyle w:val="HTMLPreformatted"/>
+        <w:rPr>
+          <w:color w:val="000000"/>
+        </w:rPr>
+      </w:pPr>
+      <w:r>
+        <w:rPr>
+          <w:color w:val="000000"/>
+        </w:rPr>
+        <w:t>MA   /CUT_OFF: LEVEL=-1; SCORE=422; N_SCORE=6.5; MODE=1;</w:t>
+      </w:r>
+    </w:p>
+    <w:p>
+      <w:pPr>
+        <w:pStyle w:val="HTMLPreformatted"/>
+        <w:rPr>
+          <w:color w:val="000000"/>
+        </w:rPr>
+      </w:pPr>
+      <w:r>
+        <w:rPr>
+          <w:color w:val="000000"/>
+        </w:rPr>
+        <w:t>MA   /DEFAULT: D=-20; I=-20; B1=-40; E1=-40; MI=-105; MD=-105; IM=-105; DM=-105;</w:t>
+      </w:r>
+    </w:p>
+    <w:p>
+      <w:pPr>
+        <w:pStyle w:val="HTMLPreformatted"/>
+        <w:rPr>
+          <w:color w:val="000000"/>
+        </w:rPr>
+      </w:pPr>
+      <w:r>
+        <w:rPr>
+          <w:color w:val="000000"/>
+        </w:rPr>
+        <w:lastRenderedPageBreak/>
+        <w:t>MA   /I: B1=0; BI=-105; BD=-105;</w:t>
+      </w:r>
+    </w:p>
+    <w:p>
+      <w:pPr>
+        <w:pStyle w:val="HTMLPreformatted"/>
+        <w:rPr>
+          <w:color w:val="000000"/>
+        </w:rPr>
+      </w:pPr>
+      <w:r>
+        <w:rPr>
+          <w:color w:val="000000"/>
+        </w:rPr>
+        <w:t>MA   /M: SY='F'; M=-20,-27,-23,-34,-27,64,-30,-7,0,-24,7,0,-20,-30,-30,-17,-20,-10,-3,16,46,-27;</w:t>
+      </w:r>
+    </w:p>
+    <w:p>
+      <w:pPr>
+        <w:pStyle w:val="HTMLPreformatted"/>
+        <w:rPr>
+          <w:color w:val="000000"/>
+        </w:rPr>
+      </w:pPr>
+      <w:r>
+        <w:rPr>
+          <w:color w:val="000000"/>
+        </w:rPr>
+        <w:t>MA   /M: SY='A'; M=3,-13,-4,-16,-12,-20,3,-16,-22,-3,-13,-10,-8,-21,-10,2,-6,-10,-13,-24,-18,-12;</w:t>
+      </w:r>
+    </w:p>
+    <w:p>
+      <w:pPr>
+        <w:pStyle w:val="HTMLPreformatted"/>
+        <w:rPr>
+          <w:color w:val="000000"/>
+        </w:rPr>
+      </w:pPr>
+      <w:r>
+        <w:rPr>
+          <w:color w:val="000000"/>
+        </w:rPr>
+        <w:t>MA   /M: SY='V'; M=20,-21,-13,-27,-21,-9,-19,-26,16,-17,3,3,-20,-20,-20,-22,-3,-2,25,-24,-13,-21;</w:t>
+      </w:r>
+    </w:p>
+    <w:p>
+      <w:pPr>
+        <w:pStyle w:val="HTMLPreformatted"/>
+        <w:rPr>
+          <w:color w:val="000000"/>
+        </w:rPr>
+      </w:pPr>
+      <w:r>
+        <w:rPr>
+          <w:color w:val="000000"/>
+        </w:rPr>
+        <w:t>MA   /M: SY='E'; M=-11,14,-30,24,48,-32,-12,-1,-32,7,-22,-21,3,-3,16,-2,0,-11,-30,-30,-20,32;</w:t>
+      </w:r>
+    </w:p>
+    <w:p>
+      <w:pPr>
+        <w:pStyle w:val="HTMLPreformatted"/>
+        <w:rPr>
+          <w:color w:val="000000"/>
+        </w:rPr>
+      </w:pPr>
+      <w:r>
+        <w:rPr>
+          <w:color w:val="000000"/>
+        </w:rPr>
+        <w:t>MA   /M: SY='Y'; M=-20,-20,-30,-20,-20,30,-30,20,0,-10,0,0,-20,-30,-10,-10,-20,-10,-10,30,80,-20;</w:t>
+      </w:r>
+    </w:p>
+    <w:p>
+      <w:pPr>
+        <w:pStyle w:val="HTMLPreformatted"/>
+        <w:rPr>
+          <w:color w:val="000000"/>
+        </w:rPr>
+      </w:pPr>
+      <w:r>
+        <w:rPr>
+          <w:color w:val="000000"/>
+        </w:rPr>
+        <w:t>MA   /M: SY='A'; M=46,-9,-10,-18,-9,-20,0,-19,-11,-10,-12,-11,-8,-10,-9,-19,13,2,-1,-22,-20,-9;</w:t>
+      </w:r>
+    </w:p>
+    <w:p>
+      <w:pPr>
+        <w:pStyle w:val="HTMLPreformatted"/>
+        <w:rPr>
+          <w:color w:val="000000"/>
+        </w:rPr>
+      </w:pPr>
+      <w:r>
+        <w:rPr>
+          <w:color w:val="000000"/>
+        </w:rPr>
+        <w:t>MA   /M: SY='K'; M=-11,-1,-30,-1,9,-29,-20,-9,-30,48,-29,-10,0,-11,10,34,-10,-10,-20,-20,-10,9;</w:t>
+      </w:r>
+    </w:p>
+    <w:p>
+      <w:pPr>
+        <w:pStyle w:val="HTMLPreformatted"/>
+        <w:rPr>
+          <w:color w:val="000000"/>
+        </w:rPr>
+      </w:pPr>
+      <w:r>
+        <w:rPr>
+          <w:color w:val="000000"/>
+        </w:rPr>
+        <w:t>MA   /M: SY='S'; M=5,-1,-13,-2,-1,-19,-5,-10,-20,-5,-27,-18,8,-11,0,0,32,19,-10,-36,-18,-1;</w:t>
+      </w:r>
+    </w:p>
+    <w:p>
+      <w:pPr>
+        <w:pStyle w:val="HTMLPreformatted"/>
+        <w:rPr>
+          <w:color w:val="000000"/>
+        </w:rPr>
+      </w:pPr>
+      <w:r>
+        <w:rPr>
+          <w:color w:val="000000"/>
+        </w:rPr>
+        <w:t>MA   /M: SY='G'; M=-1,5,-24,0,-9,-26,38,-10,-31,-12,-30,-20,17,-18,-10,-13,10,-8,-26,-29,-25,-10;</w:t>
+      </w:r>
+    </w:p>
+    <w:p>
+      <w:pPr>
+        <w:pStyle w:val="HTMLPreformatted"/>
+        <w:rPr>
+          <w:color w:val="000000"/>
+        </w:rPr>
+      </w:pPr>
+      <w:r>
+        <w:rPr>
+          <w:color w:val="000000"/>
+        </w:rPr>
+        <w:t>MA   /M: SY='R'; M=-17,-9,-27,-10,-1,-19,-20,-3,-27,25,-19,-10,0,-19,7,60,-6,-2,-17,-21,-10,-1;</w:t>
+      </w:r>
+    </w:p>
+    <w:p>
+      <w:pPr>
+        <w:pStyle w:val="HTMLPreformatted"/>
+        <w:rPr>
+          <w:color w:val="000000"/>
+        </w:rPr>
+      </w:pPr>
+      <w:r>
+        <w:rPr>
+          <w:color w:val="000000"/>
+        </w:rPr>
+        <w:t>MA   /M: SY='A'; M=37,-7,-10,-13,-7,-20,0,-17,-13,-10,-17,-13,-3,-10,-7,-17,20,7,-3,-27,-20,-7;</w:t>
+      </w:r>
+    </w:p>
+    <w:p>
+      <w:pPr>
+        <w:pStyle w:val="HTMLPreformatted"/>
+        <w:rPr>
+          <w:color w:val="000000"/>
+        </w:rPr>
+      </w:pPr>
+      <w:r>
+        <w:rPr>
+          <w:color w:val="000000"/>
+        </w:rPr>
+        <w:t>MA   /M: SY='S'; M=7,-3,-13,-7,-7,-17,1,-15,-17,-11,-20,-13,3,-12,-6,-12,24,23,-8,-32,-17,-7;</w:t>
+      </w:r>
+    </w:p>
+    <w:p>
+      <w:pPr>
+        <w:pStyle w:val="HTMLPreformatted"/>
+        <w:rPr>
+          <w:color w:val="000000"/>
+        </w:rPr>
+      </w:pPr>
+      <w:r>
+        <w:rPr>
+          <w:color w:val="000000"/>
+        </w:rPr>
+        <w:t>MA   /M: SY='C'; M=-10,-20,120,-30,-30,-20,-30,-30,-30,-30,-20,-20,-20,-40,-30,-30,-10,-10,-10,-50,-30,-30;</w:t>
+      </w:r>
+    </w:p>
+    <w:p>
+      <w:pPr>
+        <w:pStyle w:val="HTMLPreformatted"/>
+        <w:rPr>
+          <w:color w:val="000000"/>
+        </w:rPr>
+      </w:pPr>
+      <w:r>
+        <w:rPr>
+          <w:color w:val="000000"/>
+        </w:rPr>
+        <w:t>MA   /M: SY='K'; M=-12,-2,-30,-2,8,-28,-20,-8,-30,47,-28,-10,0,-12,10,36,-10,-10,-20,-20,-10,8;</w:t>
+      </w:r>
+    </w:p>
+    <w:p>
+      <w:pPr>
+        <w:pStyle w:val="HTMLPreformatted"/>
+        <w:rPr>
+          <w:color w:val="000000"/>
+        </w:rPr>
+      </w:pPr>
+      <w:r>
+        <w:rPr>
+          <w:color w:val="000000"/>
+        </w:rPr>
+        <w:t>MA   /M: SY='G'; M=-3,-5,-29,-5,-7,-29,30,-15,-35,8,-30,-16,1,-15,-7,0,-1,-14,-25,-21,-22,-7;</w:t>
+      </w:r>
+    </w:p>
+    <w:p>
+      <w:pPr>
+        <w:pStyle w:val="HTMLPreformatted"/>
+        <w:rPr>
+          <w:color w:val="000000"/>
+        </w:rPr>
+      </w:pPr>
+      <w:r>
+        <w:rPr>
+          <w:color w:val="000000"/>
+        </w:rPr>
+        <w:t>MA   /M: SY='C'; M=-10,-20,120,-30,-30,-20,-30,-30,-30,-30,-20,-20,-20,-40,-30,-30,-10,-10,-10,-50,-30,-30;</w:t>
+      </w:r>
+    </w:p>
+    <w:p>
+      <w:pPr>
+        <w:pStyle w:val="HTMLPreformatted"/>
+        <w:rPr>
+          <w:color w:val="000000"/>
+        </w:rPr>
+      </w:pPr>
+      <w:r>
+        <w:rPr>
+          <w:color w:val="000000"/>
+        </w:rPr>
+        <w:t>MA   /M: SY='K'; M=-7,-2,-27,0,14,-24,-7,-8,-23,16,-19,-6,-2,-11,6,6,-3,-8,-19,-24,-15,10;</w:t>
+      </w:r>
+    </w:p>
+    <w:p>
+      <w:pPr>
+        <w:pStyle w:val="HTMLPreformatted"/>
+        <w:rPr>
+          <w:color w:val="000000"/>
+        </w:rPr>
+      </w:pPr>
+      <w:r>
+        <w:rPr>
+          <w:color w:val="000000"/>
+        </w:rPr>
+        <w:t>MA   /M: SY='E'; M=-9,12,-27,17,34,-31,-15,2,-26,6,-23,-16,8,-6,25,1,5,-6,-28,-30,-17,29;</w:t>
+      </w:r>
+    </w:p>
+    <w:p>
+      <w:pPr>
+        <w:pStyle w:val="HTMLPreformatted"/>
+        <w:rPr>
+          <w:color w:val="000000"/>
+        </w:rPr>
+      </w:pPr>
+      <w:r>
+        <w:rPr>
+          <w:color w:val="000000"/>
+        </w:rPr>
+        <w:t>MA   /M: SY='K'; M=-5,3,-23,1,5,-25,-15,-9,-25,28,-28,-13,7,-11,5,16,4,3,-17,-26,-13,5;</w:t>
+      </w:r>
+    </w:p>
+    <w:p>
+      <w:pPr>
+        <w:pStyle w:val="HTMLPreformatted"/>
+        <w:rPr>
+          <w:color w:val="000000"/>
+        </w:rPr>
+      </w:pPr>
+      <w:r>
+        <w:rPr>
+          <w:color w:val="000000"/>
+        </w:rPr>
+        <w:t>MA   /M: SY='I'; M=-10,-30,-30,-40,-30,0,-40,-30,50,-30,20,20,-20,-20,-20,-30,-20,-10,30,-20,0,-30;</w:t>
+      </w:r>
+    </w:p>
+    <w:p>
+      <w:pPr>
+        <w:pStyle w:val="HTMLPreformatted"/>
+        <w:rPr>
+          <w:color w:val="000000"/>
+        </w:rPr>
+      </w:pPr>
+      <w:r>
+        <w:rPr>
+          <w:color w:val="000000"/>
+        </w:rPr>
+        <w:t>MA   /M: SY='E'; M=0,-1,-23,2,12,-21,-15,-11,-14,-6,-14,-13,-3,2,-2,-11,2,-3,-11,-31,-19,4;</w:t>
+      </w:r>
+    </w:p>
+    <w:p>
+      <w:pPr>
+        <w:pStyle w:val="HTMLPreformatted"/>
+        <w:rPr>
+          <w:color w:val="000000"/>
+        </w:rPr>
+      </w:pPr>
+      <w:r>
+        <w:rPr>
+          <w:color w:val="000000"/>
+        </w:rPr>
+        <w:t>MA   /M: SY='K'; M=-4,-1,-28,-2,8,-29,-18,-11,-28,44,-28,-10,-1,-10,8,25,-8,-9,-18,-20,-11,8;</w:t>
+      </w:r>
+    </w:p>
+    <w:p>
+      <w:pPr>
+        <w:pStyle w:val="HTMLPreformatted"/>
+        <w:rPr>
+          <w:color w:val="000000"/>
+        </w:rPr>
+      </w:pPr>
+      <w:r>
+        <w:rPr>
+          <w:color w:val="000000"/>
+        </w:rPr>
+        <w:t>MA   /M: SY='D'; M=-10,18,-30,28,4,-34,27,-9,-39,-9,-29,-24,9,-14,-8,-14,0,-15,-30,-30,-25,-2;</w:t>
+      </w:r>
+    </w:p>
+    <w:p>
+      <w:pPr>
+        <w:pStyle w:val="HTMLPreformatted"/>
+        <w:rPr>
+          <w:color w:val="000000"/>
+        </w:rPr>
+      </w:pPr>
+      <w:r>
+        <w:rPr>
+          <w:color w:val="000000"/>
+        </w:rPr>
+        <w:t>MA   /M: SY='Q'; M=-2,-9,-19,-11,-3,-18,-19,-10,-3,-8,-8,-2,-5,-15,11,-8,7,6,-2,-28,-11,4;</w:t>
+      </w:r>
+    </w:p>
+    <w:p>
+      <w:pPr>
+        <w:pStyle w:val="HTMLPreformatted"/>
+        <w:rPr>
+          <w:color w:val="000000"/>
+        </w:rPr>
+      </w:pPr>
+      <w:r>
+        <w:rPr>
+          <w:color w:val="000000"/>
+        </w:rPr>
+        <w:t>MA   /M: SY='L'; M=-8,-28,-3,-32,-25,2,-32,-25,22,-27,26,15,-26,-29,-22,-23,-21,-8,19,-26,-6,-25;</w:t>
+      </w:r>
+    </w:p>
+    <w:p>
+      <w:pPr>
+        <w:pStyle w:val="HTMLPreformatted"/>
+        <w:rPr>
+          <w:color w:val="000000"/>
+        </w:rPr>
+      </w:pPr>
+      <w:r>
+        <w:rPr>
+          <w:color w:val="000000"/>
+        </w:rPr>
+        <w:t>MA   /M: SY='R'; M=-18,-10,-30,-10,-2,-21,-13,-2,-31,26,-21,-11,0,-20,8,63,-9,-11,-21,-20,-12,-2;</w:t>
+      </w:r>
+    </w:p>
+    <w:p>
+      <w:pPr>
+        <w:pStyle w:val="HTMLPreformatted"/>
+        <w:rPr>
+          <w:color w:val="000000"/>
+        </w:rPr>
+      </w:pPr>
+      <w:r>
+        <w:rPr>
+          <w:color w:val="000000"/>
+        </w:rPr>
+        <w:t>MA   /M: SY='I'; M=-10,-29,-25,-35,-25,4,-34,-22,35,-27,31,26,-24,-24,-17,-24,-24,-10,20,-20,0,-24;</w:t>
+      </w:r>
+    </w:p>
+    <w:p>
+      <w:pPr>
+        <w:pStyle w:val="HTMLPreformatted"/>
+        <w:rPr>
+          <w:color w:val="000000"/>
+        </w:rPr>
+      </w:pPr>
+      <w:r>
+        <w:rPr>
+          <w:color w:val="000000"/>
+        </w:rPr>
+        <w:t>MA   /M: SY='A'; M=23,-7,-16,-12,-7,-21,6,-14,-19,-5,-19,-14,-2,-13,-6,-4,13,1,-9,-25,-20,-7;</w:t>
+      </w:r>
+    </w:p>
+    <w:p>
+      <w:pPr>
+        <w:pStyle w:val="HTMLPreformatted"/>
+        <w:rPr>
+          <w:color w:val="000000"/>
+        </w:rPr>
+      </w:pPr>
+      <w:r>
+        <w:rPr>
+          <w:color w:val="000000"/>
+        </w:rPr>
+        <w:t>MA   /M: SY='K'; M=-4,-12,-25,-15,-6,-14,-24,-18,-4,15,-10,-1,-10,-16,-5,5,-11,-8,0,-20,-7,-6;</w:t>
+      </w:r>
+    </w:p>
+    <w:p>
+      <w:pPr>
+        <w:pStyle w:val="HTMLPreformatted"/>
+        <w:rPr>
+          <w:color w:val="000000"/>
+        </w:rPr>
+      </w:pPr>
+      <w:r>
+        <w:rPr>
+          <w:color w:val="000000"/>
+        </w:rPr>
+        <w:t>MA   /M: SY='M'; M=-7,-13,-20,-19,-12,-9,-21,-9,4,4,2,25,-13,-17,-3,-1,-10,1,6,-23,-5,-8;</w:t>
+      </w:r>
+    </w:p>
+    <w:p>
+      <w:pPr>
+        <w:pStyle w:val="HTMLPreformatted"/>
+        <w:rPr>
+          <w:color w:val="000000"/>
+        </w:rPr>
+      </w:pPr>
+      <w:r>
+        <w:rPr>
+          <w:color w:val="000000"/>
+        </w:rPr>
+        <w:t>MA   /M: SY='V'; M=-1,-27,-11,-28,-27,-1,-27,-25,26,-18,9,15,-26,-28,-24,-18,-8,0,41,-29,-9,-26;</w:t>
+      </w:r>
+    </w:p>
+    <w:p>
+      <w:pPr>
+        <w:pStyle w:val="HTMLPreformatted"/>
+        <w:rPr>
+          <w:color w:val="000000"/>
+        </w:rPr>
+      </w:pPr>
+      <w:r>
+        <w:rPr>
+          <w:color w:val="000000"/>
+        </w:rPr>
+        <w:t>MA   /M: SY='Q'; M=-9,-13,-26,-12,0,-14,-24,-6,-5,-5,-10,-1,-13,-5,14,-6,-7,-7,-6,-18,-3,6;</w:t>
+      </w:r>
+    </w:p>
+    <w:p>
+      <w:pPr>
+        <w:pStyle w:val="HTMLPreformatted"/>
+        <w:rPr>
+          <w:color w:val="000000"/>
+        </w:rPr>
+      </w:pPr>
+      <w:r>
+        <w:rPr>
+          <w:color w:val="000000"/>
+        </w:rPr>
+        <w:t>MA   /M: SY='D'; M=-5,18,-19,22,5,-23,-6,3,-25,-6,-28,-21,17,-13,0,-8,18,5,-19,-35,-12,2;</w:t>
+      </w:r>
+    </w:p>
+    <w:p>
+      <w:pPr>
+        <w:pStyle w:val="HTMLPreformatted"/>
+        <w:rPr>
+          <w:color w:val="000000"/>
+        </w:rPr>
+      </w:pPr>
+      <w:r>
+        <w:rPr>
+          <w:color w:val="000000"/>
+        </w:rPr>
+        <w:t>MA   /M: SY='P'; M=4,-15,-28,-13,-5,-23,-16,-21,-14,-11,-21,-15,-15,47,-11,-18,-1,2,-15,-28,-24,-11;</w:t>
+      </w:r>
+    </w:p>
+    <w:p>
+      <w:pPr>
+        <w:pStyle w:val="HTMLPreformatted"/>
+        <w:rPr>
+          <w:color w:val="000000"/>
+        </w:rPr>
+      </w:pPr>
+      <w:r>
+        <w:rPr>
+          <w:color w:val="000000"/>
+        </w:rPr>
+        <w:t>MA   /M: SY='F'; M=-14,-9,-24,-10,7,14,-23,-7,-7,-9,0,7,-11,-16,-6,-10,-12,-10,-10,-15,2,2;</w:t>
+      </w:r>
+    </w:p>
+    <w:p>
+      <w:pPr>
+        <w:pStyle w:val="HTMLPreformatted"/>
+        <w:rPr>
+          <w:color w:val="000000"/>
+        </w:rPr>
+      </w:pPr>
+      <w:r>
+        <w:rPr>
+          <w:color w:val="000000"/>
+        </w:rPr>
+        <w:t>MA   /M: SY='F'; M=-11,-13,-22,-16,-11,8,-22,7,-11,-3,-11,-3,-7,-21,-11,0,-6,-7,-5,-18,5,-11;</w:t>
+      </w:r>
+    </w:p>
+    <w:p>
+      <w:pPr>
+        <w:pStyle w:val="HTMLPreformatted"/>
+        <w:rPr>
+          <w:color w:val="000000"/>
+        </w:rPr>
+      </w:pPr>
+      <w:r>
+        <w:rPr>
+          <w:color w:val="000000"/>
+        </w:rPr>
+        <w:t>MA   /I: I=-7; MI=-5; MD=-27; IM=-5;</w:t>
+      </w:r>
+    </w:p>
+    <w:p>
+      <w:pPr>
+        <w:pStyle w:val="HTMLPreformatted"/>
+        <w:rPr>
+          <w:color w:val="000000"/>
+        </w:rPr>
+      </w:pPr>
+      <w:r>
+        <w:rPr>
+          <w:color w:val="000000"/>
+        </w:rPr>
+        <w:t>MA   /M: SY='P'; M=-5,-7,-17,-5,4,-11,-11,-5,-6,-3,-7,2,-8,19,0,-7,-6,-5,-10,-14,-10,1; D=-5;</w:t>
+      </w:r>
+    </w:p>
+    <w:p>
+      <w:pPr>
+        <w:pStyle w:val="HTMLPreformatted"/>
+        <w:rPr>
+          <w:color w:val="000000"/>
+        </w:rPr>
+      </w:pPr>
+      <w:r>
+        <w:rPr>
+          <w:color w:val="000000"/>
+        </w:rPr>
+        <w:t>MA   /I: DM=-27;</w:t>
+      </w:r>
+    </w:p>
+    <w:p>
+      <w:pPr>
+        <w:pStyle w:val="HTMLPreformatted"/>
+        <w:rPr>
+          <w:color w:val="000000"/>
+        </w:rPr>
+      </w:pPr>
+      <w:r>
+        <w:rPr>
+          <w:color w:val="000000"/>
+        </w:rPr>
+        <w:t>MA   /M: SY='Q'; M=-3,0,-13,0,7,-17,-8,0,-12,9,-13,-4,1,-5,17,6,3,-2,-12,-13,-7,12; D=-5;</w:t>
+      </w:r>
+    </w:p>
+    <w:p>
+      <w:pPr>
+        <w:pStyle w:val="HTMLPreformatted"/>
+        <w:rPr>
+          <w:color w:val="000000"/>
+        </w:rPr>
+      </w:pPr>
+      <w:r>
+        <w:rPr>
+          <w:color w:val="000000"/>
+        </w:rPr>
+        <w:t>MA   /I: DM=-27;</w:t>
+      </w:r>
+    </w:p>
+    <w:p>
+      <w:pPr>
+        <w:pStyle w:val="HTMLPreformatted"/>
+        <w:rPr>
+          <w:color w:val="000000"/>
+        </w:rPr>
+      </w:pPr>
+      <w:r>
+        <w:rPr>
+          <w:color w:val="000000"/>
+        </w:rPr>
+        <w:t>MA   /M: SY='D'; M=-15,12,-27,21,-1,-15,-8,-4,-19,-12,-5,-12,-1,-19,-9,-14,-11,-11,-17,-22,-1,-6;</w:t>
+      </w:r>
+    </w:p>
+    <w:p>
+      <w:pPr>
+        <w:pStyle w:val="HTMLPreformatted"/>
+        <w:rPr>
+          <w:color w:val="000000"/>
+        </w:rPr>
+      </w:pPr>
+      <w:r>
+        <w:rPr>
+          <w:color w:val="000000"/>
+        </w:rPr>
+        <w:t>MA   /M: SY='G'; M=5,-10,-28,-11,-19,-29,62,-20,-37,-19,-28,-19,-1,-19,-19,-20,1,-18,-27,-20,-29,-19;</w:t>
+      </w:r>
+    </w:p>
+    <w:p>
+      <w:pPr>
+        <w:pStyle w:val="HTMLPreformatted"/>
+        <w:rPr>
+          <w:color w:val="000000"/>
+        </w:rPr>
+      </w:pPr>
+      <w:r>
+        <w:rPr>
+          <w:color w:val="000000"/>
+        </w:rPr>
+        <w:t>MA   /M: SY='K'; M=-10,0,-27,0,-1,-24,-5,-8,-20,18,-17,3,-2,-14,2,7,-10,-12,-15,-23,-12,0;</w:t>
+      </w:r>
+    </w:p>
+    <w:p>
+      <w:pPr>
+        <w:pStyle w:val="HTMLPreformatted"/>
+        <w:rPr>
+          <w:color w:val="000000"/>
+        </w:rPr>
+      </w:pPr>
+      <w:r>
+        <w:rPr>
+          <w:color w:val="000000"/>
+        </w:rPr>
+        <w:t>MA   /M: SY='I'; M=-6,-21,-21,-25,-16,-10,-29,-16,21,-14,6,16,-19,-21,-1,-14,-11,-6,20,-24,-6,-10;</w:t>
+      </w:r>
+    </w:p>
+    <w:p>
+      <w:pPr>
+        <w:pStyle w:val="HTMLPreformatted"/>
+        <w:rPr>
+          <w:color w:val="000000"/>
+        </w:rPr>
+      </w:pPr>
+      <w:r>
+        <w:rPr>
+          <w:color w:val="000000"/>
+        </w:rPr>
+        <w:t>MA   /M: SY='P'; M=-13,0,-36,11,6,-33,-17,-14,-26,0,-30,-21,-7,52,-5,-11,-7,-10,-29,-31,-25,-2;</w:t>
+      </w:r>
+    </w:p>
+    <w:p>
+      <w:pPr>
+        <w:pStyle w:val="HTMLPreformatted"/>
+        <w:rPr>
+          <w:color w:val="000000"/>
+        </w:rPr>
+      </w:pPr>
+      <w:r>
+        <w:rPr>
+          <w:color w:val="000000"/>
+        </w:rPr>
+        <w:lastRenderedPageBreak/>
+        <w:t>MA   /M: SY='H'; M=-14,4,-16,0,2,-17,-17,24,-20,-4,-12,-7,12,-20,2,5,-7,-10,-21,-31,-6,0;</w:t>
+      </w:r>
+    </w:p>
+    <w:p>
+      <w:pPr>
+        <w:pStyle w:val="HTMLPreformatted"/>
+        <w:rPr>
+          <w:color w:val="000000"/>
+        </w:rPr>
+      </w:pPr>
+      <w:r>
+        <w:rPr>
+          <w:color w:val="000000"/>
+        </w:rPr>
+        <w:t>MA   /M: SY='W'; M=-20,-40,-50,-40,-30,10,-20,-30,-20,-20,-20,-20,-40,-30,-20,-20,-40,-30,-30,150,30,-20;</w:t>
+      </w:r>
+    </w:p>
+    <w:p>
+      <w:pPr>
+        <w:pStyle w:val="HTMLPreformatted"/>
+        <w:rPr>
+          <w:color w:val="000000"/>
+        </w:rPr>
+      </w:pPr>
+      <w:r>
+        <w:rPr>
+          <w:color w:val="000000"/>
+        </w:rPr>
+        <w:t>MA   /M: SY='Y'; M=-20,-16,-28,-18,-16,26,-27,34,-8,-14,-4,0,-12,-27,-11,-9,-17,-13,-14,9,53,-16;</w:t>
+      </w:r>
+    </w:p>
+    <w:p>
+      <w:pPr>
+        <w:pStyle w:val="HTMLPreformatted"/>
+        <w:rPr>
+          <w:color w:val="000000"/>
+        </w:rPr>
+      </w:pPr>
+      <w:r>
+        <w:rPr>
+          <w:color w:val="000000"/>
+        </w:rPr>
+        <w:t>MA   /M: SY='H'; M=-20,0,-30,0,0,-20,-20,100,-30,-10,-20,0,10,-20,10,0,-10,-20,-30,-30,20,0;</w:t>
+      </w:r>
+    </w:p>
+    <w:p>
+      <w:pPr>
+        <w:pStyle w:val="HTMLPreformatted"/>
+        <w:rPr>
+          <w:color w:val="000000"/>
+        </w:rPr>
+      </w:pPr>
+      <w:r>
+        <w:rPr>
+          <w:color w:val="000000"/>
+        </w:rPr>
+        <w:t>MA   /M: SY='P'; M=-11,-19,-29,-18,-7,-1,-27,-14,0,-9,-2,-2,-18,6,-12,-13,-15,-9,-5,-15,2,-11;</w:t>
+      </w:r>
+    </w:p>
+    <w:p>
+      <w:pPr>
+        <w:pStyle w:val="HTMLPreformatted"/>
+        <w:rPr>
+          <w:color w:val="000000"/>
+        </w:rPr>
+      </w:pPr>
+      <w:r>
+        <w:rPr>
+          <w:color w:val="000000"/>
+        </w:rPr>
+        <w:t>MA   /M: SY='E'; M=-4,6,-22,8,13,-26,-10,-7,-25,7,-25,-16,5,-9,8,1,12,7,-18,-30,-16,11;</w:t>
+      </w:r>
+    </w:p>
+    <w:p>
+      <w:pPr>
+        <w:pStyle w:val="HTMLPreformatted"/>
+        <w:rPr>
+          <w:color w:val="000000"/>
+        </w:rPr>
+      </w:pPr>
+      <w:r>
+        <w:rPr>
+          <w:color w:val="000000"/>
+        </w:rPr>
+        <w:t>MA   /M: SY='C'; M=-10,-20,120,-30,-30,-20,-30,-30,-30,-30,-20,-20,-20,-40,-30,-30,-10,-10,-10,-50,-30,-30;</w:t>
+      </w:r>
+    </w:p>
+    <w:p>
+      <w:pPr>
+        <w:pStyle w:val="HTMLPreformatted"/>
+        <w:rPr>
+          <w:color w:val="000000"/>
+        </w:rPr>
+      </w:pPr>
+      <w:r>
+        <w:rPr>
+          <w:color w:val="000000"/>
+        </w:rPr>
+        <w:t>MA   /M: SY='F'; M=-19,-29,-20,-39,-29,70,-29,-17,3,-27,11,8,-20,-29,-35,-19,-20,-10,1,6,26,-27;</w:t>
+      </w:r>
+    </w:p>
+    <w:p>
+      <w:pPr>
+        <w:pStyle w:val="HTMLPreformatted"/>
+        <w:rPr>
+          <w:color w:val="000000"/>
+        </w:rPr>
+      </w:pPr>
+      <w:r>
+        <w:rPr>
+          <w:color w:val="000000"/>
+        </w:rPr>
+        <w:t>MA   /M: SY='W'; M=-4,-30,-24,-34,-27,26,-23,-25,1,-22,-1,-4,-26,-27,-28,-20,-18,-11,5,33,12,-24;</w:t>
+      </w:r>
+    </w:p>
+    <w:p>
+      <w:pPr>
+        <w:pStyle w:val="HTMLPreformatted"/>
+        <w:rPr>
+          <w:color w:val="000000"/>
+        </w:rPr>
+      </w:pPr>
+      <w:r>
+        <w:rPr>
+          <w:color w:val="000000"/>
+        </w:rPr>
+        <w:t>MA   /M: SY='K'; M=-8,1,-28,3,18,-32,-18,-2,-26,26,-26,-9,1,-9,26,16,0,-7,-23,-23,-12,22;</w:t>
+      </w:r>
+    </w:p>
+    <w:p>
+      <w:pPr>
+        <w:pStyle w:val="HTMLPreformatted"/>
+        <w:rPr>
+          <w:color w:val="000000"/>
+        </w:rPr>
+      </w:pPr>
+      <w:r>
+        <w:rPr>
+          <w:color w:val="000000"/>
+        </w:rPr>
+        <w:t>MA   /I: MD=-27;</w:t>
+      </w:r>
+    </w:p>
+    <w:p>
+      <w:pPr>
+        <w:pStyle w:val="HTMLPreformatted"/>
+        <w:rPr>
+          <w:color w:val="000000"/>
+        </w:rPr>
+      </w:pPr>
+      <w:r>
+        <w:rPr>
+          <w:color w:val="000000"/>
+        </w:rPr>
+        <w:t>MA   /M: SY='K'; M=-5,-4,-13,-4,-1,-8,-10,-6,-7,8,-3,-2,-2,-9,0,7,-5,-3,-6,-13,-5,-1; D=-5;</w:t>
+      </w:r>
+    </w:p>
+    <w:p>
+      <w:pPr>
+        <w:pStyle w:val="HTMLPreformatted"/>
+        <w:rPr>
+          <w:color w:val="000000"/>
+        </w:rPr>
+      </w:pPr>
+      <w:r>
+        <w:rPr>
+          <w:color w:val="000000"/>
+        </w:rPr>
+        <w:t>MA   /I: I=-7; MI=0; IM=0; DM=-27;</w:t>
+      </w:r>
+    </w:p>
+    <w:p>
+      <w:pPr>
+        <w:pStyle w:val="HTMLPreformatted"/>
+        <w:rPr>
+          <w:color w:val="000000"/>
+        </w:rPr>
+      </w:pPr>
+      <w:r>
+        <w:rPr>
+          <w:color w:val="000000"/>
+        </w:rPr>
+        <w:t>MA   /M: SY='R'; M=-15,-6,-26,-9,-3,-18,-19,-4,-20,22,-18,-8,2,-20,3,46,-8,-8,-11,-24,-11,-3;</w:t>
+      </w:r>
+    </w:p>
+    <w:p>
+      <w:pPr>
+        <w:pStyle w:val="HTMLPreformatted"/>
+        <w:rPr>
+          <w:color w:val="000000"/>
+        </w:rPr>
+      </w:pPr>
+      <w:r>
+        <w:rPr>
+          <w:color w:val="000000"/>
+        </w:rPr>
+        <w:t>MA   /M: SY='A'; M=11,-1,-22,-2,7,-29,7,-9,-24,-4,-20,-13,-1,-11,8,-9,6,-7,-19,-24,-20,8;</w:t>
+      </w:r>
+    </w:p>
+    <w:p>
+      <w:pPr>
+        <w:pStyle w:val="HTMLPreformatted"/>
+        <w:rPr>
+          <w:color w:val="000000"/>
+        </w:rPr>
+      </w:pPr>
+      <w:r>
+        <w:rPr>
+          <w:color w:val="000000"/>
+        </w:rPr>
+        <w:t>MA   /M: SY='R'; M=-16,-2,-30,2,23,-20,-20,6,-28,16,-19,-13,0,-12,13,31,-6,-11,-24,-23,-10,16;</w:t>
+      </w:r>
+    </w:p>
+    <w:p>
+      <w:pPr>
+        <w:pStyle w:val="HTMLPreformatted"/>
+        <w:rPr>
+          <w:color w:val="000000"/>
+        </w:rPr>
+      </w:pPr>
+      <w:r>
+        <w:rPr>
+          <w:color w:val="000000"/>
+        </w:rPr>
+        <w:t>MA   /M: SY='L'; M=1,-21,-21,-21,-13,-7,-20,-20,5,-20,10,2,-19,0,-15,-19,-9,-4,2,-26,-12,-15;</w:t>
+      </w:r>
+    </w:p>
+    <w:p>
+      <w:pPr>
+        <w:pStyle w:val="HTMLPreformatted"/>
+        <w:rPr>
+          <w:color w:val="000000"/>
+        </w:rPr>
+      </w:pPr>
+      <w:r>
+        <w:rPr>
+          <w:color w:val="000000"/>
+        </w:rPr>
+        <w:t>MA   /M: SY='G'; M=-2,-9,-22,-11,-15,-16,10,-20,-11,-18,-10,-8,-4,-17,-15,-18,3,3,-6,-26,-16,-16;</w:t>
+      </w:r>
+    </w:p>
+    <w:p>
+      <w:pPr>
+        <w:pStyle w:val="HTMLPreformatted"/>
+        <w:rPr>
+          <w:color w:val="000000"/>
+        </w:rPr>
+      </w:pPr>
+      <w:r>
+        <w:rPr>
+          <w:color w:val="000000"/>
+        </w:rPr>
+        <w:t>MA   /M: SY='W'; M=-8,-17,-22,-20,-15,12,-16,-17,-15,-13,-15,-13,-10,-20,-14,-7,2,3,-11,14,5,-13;</w:t>
+      </w:r>
+    </w:p>
+    <w:p>
+      <w:pPr>
+        <w:pStyle w:val="HTMLPreformatted"/>
+        <w:rPr>
+          <w:color w:val="000000"/>
+        </w:rPr>
+      </w:pPr>
+      <w:r>
+        <w:rPr>
+          <w:color w:val="000000"/>
+        </w:rPr>
+        <w:t>MA   /M: SY='H'; M=-7,-13,-23,-15,-7,-7,-22,8,-9,-1,-2,1,-9,-21,-2,6,-12,-10,-6,-20,0,-6;</w:t>
+      </w:r>
+    </w:p>
+    <w:p>
+      <w:pPr>
+        <w:pStyle w:val="HTMLPreformatted"/>
+        <w:rPr>
+          <w:color w:val="000000"/>
+        </w:rPr>
+      </w:pPr>
+      <w:r>
+        <w:rPr>
+          <w:color w:val="000000"/>
+        </w:rPr>
+        <w:t>MA   /M: SY='P'; M=-3,-8,-31,-4,-4,-29,8,-17,-27,-5,-28,-18,-7,26,-10,-13,-3,-9,-25,-26,-25,-9;</w:t>
+      </w:r>
+    </w:p>
+    <w:p>
+      <w:pPr>
+        <w:pStyle w:val="HTMLPreformatted"/>
+        <w:rPr>
+          <w:color w:val="000000"/>
+        </w:rPr>
+      </w:pPr>
+      <w:r>
+        <w:rPr>
+          <w:color w:val="000000"/>
+        </w:rPr>
+        <w:t>MA   /I: MD=-23;</w:t>
+      </w:r>
+    </w:p>
+    <w:p>
+      <w:pPr>
+        <w:pStyle w:val="HTMLPreformatted"/>
+        <w:rPr>
+          <w:color w:val="000000"/>
+        </w:rPr>
+      </w:pPr>
+      <w:r>
+        <w:rPr>
+          <w:color w:val="000000"/>
+        </w:rPr>
+        <w:t>MA   /M: SY='E'; M=-2,4,-15,6,7,-15,-11,-8,-8,-5,-10,-9,1,-7,-1,-8,5,2,-6,-21,-10,2; D=-4;</w:t>
+      </w:r>
+    </w:p>
+    <w:p>
+      <w:pPr>
+        <w:pStyle w:val="HTMLPreformatted"/>
+        <w:rPr>
+          <w:color w:val="000000"/>
+        </w:rPr>
+      </w:pPr>
+      <w:r>
+        <w:rPr>
+          <w:color w:val="000000"/>
+        </w:rPr>
+        <w:t>MA   /I: MD=-23;</w:t>
+      </w:r>
+    </w:p>
+    <w:p>
+      <w:pPr>
+        <w:pStyle w:val="HTMLPreformatted"/>
+        <w:rPr>
+          <w:color w:val="000000"/>
+        </w:rPr>
+      </w:pPr>
+      <w:r>
+        <w:rPr>
+          <w:color w:val="000000"/>
+        </w:rPr>
+        <w:t>MA   /M: SY='Y'; M=-6,-10,-17,-10,-5,2,-3,-5,-6,-8,-5,-4,-9,-15,-9,-9,-6,-7,-3,-5,8,-8; D=-4;</w:t>
+      </w:r>
+    </w:p>
+    <w:p>
+      <w:pPr>
+        <w:pStyle w:val="HTMLPreformatted"/>
+        <w:rPr>
+          <w:color w:val="000000"/>
+        </w:rPr>
+      </w:pPr>
+      <w:r>
+        <w:rPr>
+          <w:color w:val="000000"/>
+        </w:rPr>
+        <w:t>MA   /I: I=-6; MI=0; MD=-23; IM=0; DM=-23;</w:t>
+      </w:r>
+    </w:p>
+    <w:p>
+      <w:pPr>
+        <w:pStyle w:val="HTMLPreformatted"/>
+        <w:rPr>
+          <w:color w:val="000000"/>
+        </w:rPr>
+      </w:pPr>
+      <w:r>
+        <w:rPr>
+          <w:color w:val="000000"/>
+        </w:rPr>
+        <w:t>MA   /M: SY='T'; M=0,2,-8,1,7,-10,-8,-6,-10,-2,-10,-8,1,-4,1,-4,10,13,-6,-17,-8,4; D=-4;</w:t>
+      </w:r>
+    </w:p>
+    <w:p>
+      <w:pPr>
+        <w:pStyle w:val="HTMLPreformatted"/>
+        <w:rPr>
+          <w:color w:val="000000"/>
+        </w:rPr>
+      </w:pPr>
+      <w:r>
+        <w:rPr>
+          <w:color w:val="000000"/>
+        </w:rPr>
+        <w:t>MA   /I: DM=-23;</w:t>
+      </w:r>
+    </w:p>
+    <w:p>
+      <w:pPr>
+        <w:pStyle w:val="HTMLPreformatted"/>
+        <w:rPr>
+          <w:color w:val="000000"/>
+        </w:rPr>
+      </w:pPr>
+      <w:r>
+        <w:rPr>
+          <w:color w:val="000000"/>
+        </w:rPr>
+        <w:t>MA   /M: SY='D'; M=-15,26,-29,35,27,-35,-14,9,-31,4,-25,-19,13,-9,18,-2,0,-10,-30,-33,-15,22;</w:t>
+      </w:r>
+    </w:p>
+    <w:p>
+      <w:pPr>
+        <w:pStyle w:val="HTMLPreformatted"/>
+        <w:rPr>
+          <w:color w:val="000000"/>
+        </w:rPr>
+      </w:pPr>
+      <w:r>
+        <w:rPr>
+          <w:color w:val="000000"/>
+        </w:rPr>
+        <w:t>MA   /M: SY='L'; M=-9,-29,-22,-33,-25,4,-32,-23,31,-27,32,22,-26,-26,-20,-22,-23,-9,22,-21,-1,-24;</w:t>
+      </w:r>
+    </w:p>
+    <w:p>
+      <w:pPr>
+        <w:pStyle w:val="HTMLPreformatted"/>
+        <w:rPr>
+          <w:color w:val="000000"/>
+        </w:rPr>
+      </w:pPr>
+      <w:r>
+        <w:rPr>
+          <w:color w:val="000000"/>
+        </w:rPr>
+        <w:t>MA   /M: SY='E'; M=-12,2,-30,8,19,-24,-20,-3,-21,6,-17,-9,-5,5,10,-2,-7,-10,-23,-23,-9,13;</w:t>
+      </w:r>
+    </w:p>
+    <w:p>
+      <w:pPr>
+        <w:pStyle w:val="HTMLPreformatted"/>
+        <w:rPr>
+          <w:color w:val="000000"/>
+        </w:rPr>
+      </w:pPr>
+      <w:r>
+        <w:rPr>
+          <w:color w:val="000000"/>
+        </w:rPr>
+        <w:t>MA   /M: SY='G'; M=-2,0,-28,-4,-16,-28,56,-14,-36,-16,-30,-20,12,-20,-16,-16,2,-16,-30,-24,-28,-16;</w:t>
+      </w:r>
+    </w:p>
+    <w:p>
+      <w:pPr>
+        <w:pStyle w:val="HTMLPreformatted"/>
+        <w:rPr>
+          <w:color w:val="000000"/>
+        </w:rPr>
+      </w:pPr>
+      <w:r>
+        <w:rPr>
+          <w:color w:val="000000"/>
+        </w:rPr>
+        <w:t>MA   /M: SY='F'; M=-19,-30,-26,-38,-29,59,-30,-19,3,-27,6,0,-23,-29,-33,-20,-23,-13,-1,26,31,-28;</w:t>
+      </w:r>
+    </w:p>
+    <w:p>
+      <w:pPr>
+        <w:pStyle w:val="HTMLPreformatted"/>
+        <w:rPr>
+          <w:color w:val="000000"/>
+        </w:rPr>
+      </w:pPr>
+      <w:r>
+        <w:rPr>
+          <w:color w:val="000000"/>
+        </w:rPr>
+        <w:t>MA   /M: SY='S'; M=-1,0,-21,2,13,-25,-4,-8,-23,-4,-23,-16,2,-5,10,-6,16,7,-19,-31,-19,11;</w:t>
+      </w:r>
+    </w:p>
+    <w:p>
+      <w:pPr>
+        <w:pStyle w:val="HTMLPreformatted"/>
+        <w:rPr>
+          <w:color w:val="000000"/>
+        </w:rPr>
+      </w:pPr>
+      <w:r>
+        <w:rPr>
+          <w:color w:val="000000"/>
+        </w:rPr>
+        <w:t>MA   /M: SY='E'; M=-7,5,-23,3,16,-17,-18,-7,-9,-4,-10,-10,7,-12,1,-8,2,0,-12,-31,-15,8;</w:t>
+      </w:r>
+    </w:p>
+    <w:p>
+      <w:pPr>
+        <w:pStyle w:val="HTMLPreformatted"/>
+        <w:rPr>
+          <w:color w:val="000000"/>
+        </w:rPr>
+      </w:pPr>
+      <w:r>
+        <w:rPr>
+          <w:color w:val="000000"/>
+        </w:rPr>
+        <w:t>MA   /M: SY='L'; M=-10,-30,-21,-31,-21,9,-31,-21,23,-30,47,20,-29,-29,-20,-21,-29,-10,12,-20,0,-21;</w:t>
+      </w:r>
+    </w:p>
+    <w:p>
+      <w:pPr>
+        <w:pStyle w:val="HTMLPreformatted"/>
+        <w:rPr>
+          <w:color w:val="000000"/>
+        </w:rPr>
+      </w:pPr>
+      <w:r>
+        <w:rPr>
+          <w:color w:val="000000"/>
+        </w:rPr>
+        <w:t>MA   /M: SY='R'; M=-5,-5,-24,-5,7,-22,-16,-6,-25,18,-20,-12,0,-13,7,32,1,-2,-17,-24,-13,4;</w:t>
+      </w:r>
+    </w:p>
+    <w:p>
+      <w:pPr>
+        <w:pStyle w:val="HTMLPreformatted"/>
+        <w:rPr>
+          <w:color w:val="000000"/>
+        </w:rPr>
+      </w:pPr>
+      <w:r>
+        <w:rPr>
+          <w:color w:val="000000"/>
+        </w:rPr>
+        <w:t>MA   /M: SY='W'; M=-2,-8,-27,-9,-12,5,-14,-18,-18,-15,-14,-16,-12,-19,-16,-17,-9,-9,-15,25,4,-12;</w:t>
+      </w:r>
+    </w:p>
+    <w:p>
+      <w:pPr>
+        <w:pStyle w:val="HTMLPreformatted"/>
+        <w:rPr>
+          <w:color w:val="000000"/>
+        </w:rPr>
+      </w:pPr>
+      <w:r>
+        <w:rPr>
+          <w:color w:val="000000"/>
+        </w:rPr>
+        <w:t>MA   /M: SY='E'; M=-7,23,-27,31,33,-31,-12,-1,-30,4,-23,-22,12,-7,8,-5,2,-8,-27,-33,-20,21;</w:t>
+      </w:r>
+    </w:p>
+    <w:p>
+      <w:pPr>
+        <w:pStyle w:val="HTMLPreformatted"/>
+        <w:rPr>
+          <w:color w:val="000000"/>
+        </w:rPr>
+      </w:pPr>
+      <w:r>
+        <w:rPr>
+          <w:color w:val="000000"/>
+        </w:rPr>
+        <w:t>MA   /M: SY='D'; M=-19,45,-30,64,25,-39,-11,0,-39,1,-29,-29,17,-9,3,-9,0,-10,-30,-39,-20,14;</w:t>
+      </w:r>
+    </w:p>
+    <w:p>
+      <w:pPr>
+        <w:pStyle w:val="HTMLPreformatted"/>
+        <w:rPr>
+          <w:color w:val="000000"/>
+        </w:rPr>
+      </w:pPr>
+      <w:r>
+        <w:rPr>
+          <w:color w:val="000000"/>
+        </w:rPr>
+        <w:t>MA   /M: SY='Q'; M=-10,0,-30,0,16,-36,-20,2,-24,25,-24,-4,0,-10,41,18,-4,-10,-26,-20,-10,28;</w:t>
+      </w:r>
+    </w:p>
+    <w:p>
+      <w:pPr>
+        <w:pStyle w:val="HTMLPreformatted"/>
+        <w:rPr>
+          <w:color w:val="000000"/>
+        </w:rPr>
+      </w:pPr>
+      <w:r>
+        <w:rPr>
+          <w:color w:val="000000"/>
+        </w:rPr>
+        <w:t>MA   /M: SY='E'; M=-1,7,-27,12,36,-30,-16,-3,-26,11,-20,-15,0,-5,19,1,0,-8,-24,-27,-18,27;</w:t>
+      </w:r>
+    </w:p>
+    <w:p>
+      <w:pPr>
+        <w:pStyle w:val="HTMLPreformatted"/>
+        <w:rPr>
+          <w:color w:val="000000"/>
+        </w:rPr>
+      </w:pPr>
+      <w:r>
+        <w:rPr>
+          <w:color w:val="000000"/>
+        </w:rPr>
+        <w:t>MA   /M: SY='K'; M=-4,1,-23,1,9,-24,-16,-6,-20,12,-18,-6,0,-11,10,9,1,2,-15,-25,-12,9;</w:t>
+      </w:r>
+    </w:p>
+    <w:p>
+      <w:pPr>
+        <w:pStyle w:val="HTMLPreformatted"/>
+        <w:rPr>
+          <w:color w:val="000000"/>
+        </w:rPr>
+      </w:pPr>
+      <w:r>
+        <w:rPr>
+          <w:color w:val="000000"/>
+        </w:rPr>
+        <w:t>MA   /M: SY='I'; M=-8,-30,-21,-34,-26,4,-34,-26,34,-28,28,18,-26,-26,-22,-24,-21,-8,28,-22,-2,-26;</w:t>
+      </w:r>
+    </w:p>
+    <w:p>
+      <w:pPr>
+        <w:pStyle w:val="HTMLPreformatted"/>
+        <w:rPr>
+          <w:color w:val="000000"/>
+        </w:rPr>
+      </w:pPr>
+      <w:r>
+        <w:rPr>
+          <w:color w:val="000000"/>
+        </w:rPr>
+        <w:t>MA   /M: SY='K'; M=-8,0,-25,-2,5,-25,-20,-12,-25,36,-25,-10,0,-10,5,21,-3,4,-15,-22,-10,5;</w:t>
+      </w:r>
+    </w:p>
+    <w:p>
+      <w:pPr>
+        <w:pStyle w:val="HTMLPreformatted"/>
+        <w:rPr>
+          <w:color w:val="000000"/>
+        </w:rPr>
+      </w:pPr>
+      <w:r>
+        <w:rPr>
+          <w:color w:val="000000"/>
+        </w:rPr>
+        <w:t>MA   /M: SY='K'; M=-11,9,-29,9,12,-32,-17,-5,-29,35,-29,-12,7,-11,14,21,-6,-9,-23,-24,-12,13;</w:t>
+      </w:r>
+    </w:p>
+    <w:p>
+      <w:pPr>
+        <w:pStyle w:val="HTMLPreformatted"/>
+        <w:rPr>
+          <w:color w:val="000000"/>
+        </w:rPr>
+      </w:pPr>
+      <w:r>
+        <w:rPr>
+          <w:color w:val="000000"/>
+        </w:rPr>
+        <w:t>MA   /M: SY='A'; M=8,-8,-20,-12,-3,-19,-15,5,-11,-4,-6,1,-6,-14,8,-6,-1,-2,-10,-22,-7,2;</w:t>
+      </w:r>
+    </w:p>
+    <w:p>
+      <w:pPr>
+        <w:pStyle w:val="HTMLPreformatted"/>
+        <w:rPr>
+          <w:color w:val="000000"/>
+        </w:rPr>
+      </w:pPr>
+      <w:r>
+        <w:rPr>
+          <w:color w:val="000000"/>
+        </w:rPr>
+        <w:lastRenderedPageBreak/>
+        <w:t>MA   /M: SY='I'; M=1,-27,-21,-32,-23,0,-29,-25,27,-26,25,14,-23,-23,-20,-24,-18,-7,21,-21,-4,-23;</w:t>
+      </w:r>
+    </w:p>
+    <w:p>
+      <w:pPr>
+        <w:pStyle w:val="HTMLPreformatted"/>
+        <w:rPr>
+          <w:color w:val="000000"/>
+        </w:rPr>
+      </w:pPr>
+      <w:r>
+        <w:rPr>
+          <w:color w:val="000000"/>
+        </w:rPr>
+        <w:t>MA   /M: SY='P'; M=-2,-6,-32,1,23,-29,-17,-12,-23,-2,-23,-19,-10,39,2,-12,-3,-9,-26,-29,-24,11;</w:t>
+      </w:r>
+    </w:p>
+    <w:p>
+      <w:pPr>
+        <w:pStyle w:val="HTMLPreformatted"/>
+        <w:rPr>
+          <w:color w:val="000000"/>
+        </w:rPr>
+      </w:pPr>
+      <w:r>
+        <w:rPr>
+          <w:color w:val="000000"/>
+        </w:rPr>
+        <w:t>MA   /M: SY='A'; M=12,4,-18,0,-6,-21,-6,-14,-14,-9,-16,-14,2,-4,-9,-14,7,6,-8,-29,-19,-8;</w:t>
+      </w:r>
+    </w:p>
+    <w:p>
+      <w:pPr>
+        <w:pStyle w:val="HTMLPreformatted"/>
+        <w:rPr>
+          <w:color w:val="000000"/>
+        </w:rPr>
+      </w:pPr>
+      <w:r>
+        <w:rPr>
+          <w:color w:val="000000"/>
+        </w:rPr>
+        <w:t>MA   /M: SY='I'; M=-5,-23,-25,-27,-25,-8,-4,-25,14,-25,7,6,-16,-22,-21,-24,-12,-9,10,-22,-10,-25;</w:t>
+      </w:r>
+    </w:p>
+    <w:p>
+      <w:pPr>
+        <w:pStyle w:val="HTMLPreformatted"/>
+        <w:rPr>
+          <w:color w:val="000000"/>
+        </w:rPr>
+      </w:pPr>
+      <w:r>
+        <w:rPr>
+          <w:color w:val="000000"/>
+        </w:rPr>
+        <w:t>MA   /M: SY='K'; M=-2,-3,-26,-3,1,-29,6,-11,-29,17,-28,-13,1,-12,6,7,2,-8,-21,-23,-17,4;</w:t>
+      </w:r>
+    </w:p>
+    <w:p>
+      <w:pPr>
+        <w:pStyle w:val="HTMLPreformatted"/>
+        <w:rPr>
+          <w:color w:val="000000"/>
+        </w:rPr>
+      </w:pPr>
+      <w:r>
+        <w:rPr>
+          <w:color w:val="000000"/>
+        </w:rPr>
+        <w:t>MA   /I: E1=0; IE=-105; DE=-105;</w:t>
+      </w:r>
+    </w:p>
+    <w:p>
+      <w:pPr>
+        <w:pStyle w:val="HTMLPreformatted"/>
+        <w:rPr>
+          <w:color w:val="000000"/>
+        </w:rPr>
+      </w:pPr>
+      <w:r>
+        <w:rPr>
+          <w:color w:val="000000"/>
+        </w:rPr>
+        <w:t>NR   /RELEASE=38,80000;</w:t>
+      </w:r>
+    </w:p>
+    <w:p>
+      <w:pPr>
+        <w:pStyle w:val="HTMLPreformatted"/>
+        <w:rPr>
+          <w:color w:val="000000"/>
+        </w:rPr>
+      </w:pPr>
+      <w:r>
+        <w:rPr>
+          <w:color w:val="000000"/>
+        </w:rPr>
+        <w:t>NR   /TOTAL=18(10); /POSITIVE=18(10); /UNKNOWN=0(0); /FALSE_POS=0(0);</w:t>
+      </w:r>
+    </w:p>
+    <w:p>
+      <w:pPr>
+        <w:pStyle w:val="HTMLPreformatted"/>
+        <w:rPr>
+          <w:color w:val="000000"/>
+        </w:rPr>
+      </w:pPr>
+      <w:r>
+        <w:rPr>
+          <w:color w:val="000000"/>
+        </w:rPr>
+        <w:t>NR   /FALSE_NEG=0; /PARTIAL=1;</w:t>
+      </w:r>
+    </w:p>
+    <w:p>
+      <w:pPr>
+        <w:pStyle w:val="HTMLPreformatted"/>
+        <w:rPr>
+          <w:color w:val="000000"/>
+        </w:rPr>
+      </w:pPr>
+      <w:r>
+        <w:rPr>
+          <w:color w:val="000000"/>
+        </w:rPr>
+        <w:t>CC   /TAXO-RANGE=??E??; /MAX-REPEAT=2;</w:t>
+      </w:r>
+    </w:p>
+    <w:p>
+      <w:pPr>
+        <w:pStyle w:val="HTMLPreformatted"/>
+        <w:rPr>
+          <w:color w:val="000000"/>
+        </w:rPr>
+      </w:pPr>
+      <w:r>
+        <w:rPr>
+          <w:color w:val="000000"/>
+        </w:rPr>
+        <w:t>DR   P49916, DNL3_HUMAN, T; P97386, DNL3_MOUSE, T; P18493, PPOL_BOVIN, T;</w:t>
+      </w:r>
+    </w:p>
+    <w:p>
+      <w:pPr>
+        <w:pStyle w:val="HTMLPreformatted"/>
+        <w:rPr>
+          <w:color w:val="000000"/>
+        </w:rPr>
+      </w:pPr>
+      <w:r>
+        <w:rPr>
+          <w:color w:val="000000"/>
+        </w:rPr>
+        <w:t>DR   P26446, PPOL_CHICK, T; P35875, PPOL_DROME, T; P09874, PPOL_HUMAN, T;</w:t>
+      </w:r>
+    </w:p>
+    <w:p>
+      <w:pPr>
+        <w:pStyle w:val="HTMLPreformatted"/>
+        <w:rPr>
+          <w:color w:val="000000"/>
+        </w:rPr>
+      </w:pPr>
+      <w:r>
+        <w:rPr>
+          <w:color w:val="000000"/>
+        </w:rPr>
+        <w:t>DR   P11103, PPOL_MOUSE, T; P27008, PPOL_RAT  , T; Q11208, PPOL_SARPE, T;</w:t>
+      </w:r>
+    </w:p>
+    <w:p>
+      <w:pPr>
+        <w:pStyle w:val="HTMLPreformatted"/>
+        <w:rPr>
+          <w:color w:val="000000"/>
+        </w:rPr>
+      </w:pPr>
+      <w:r>
+        <w:rPr>
+          <w:color w:val="000000"/>
+        </w:rPr>
+        <w:t>DR   P31669, PPOL_XENLA, T;</w:t>
+      </w:r>
+    </w:p>
+    <w:p>
+      <w:pPr>
+        <w:pStyle w:val="HTMLPreformatted"/>
+        <w:rPr>
+          <w:color w:val="000000"/>
+        </w:rPr>
+      </w:pPr>
+      <w:r>
+        <w:rPr>
+          <w:color w:val="000000"/>
+        </w:rPr>
+        <w:t>DR   Q08824, PPOL_ONCMA, P;</w:t>
+      </w:r>
+    </w:p>
+    <w:p>
+      <w:pPr>
+        <w:pStyle w:val="HTMLPreformatted"/>
+        <w:rPr>
+          <w:color w:val="000000"/>
+        </w:rPr>
+      </w:pPr>
+      <w:r>
+        <w:rPr>
+          <w:color w:val="000000"/>
+        </w:rPr>
+        <w:t>3D   2PAW; 1PAX; 2PAX; 3PAX; 4PAX; 1A26;</w:t>
+      </w:r>
+    </w:p>
+    <w:p>
+      <w:pPr>
+        <w:pStyle w:val="HTMLPreformatted"/>
+        <w:rPr>
+          <w:color w:val="000000"/>
+        </w:rPr>
+      </w:pPr>
+      <w:r>
+        <w:rPr>
+          <w:color w:val="000000"/>
+        </w:rPr>
+        <w:t>DO   PDOC00360;</w:t>
+      </w:r>
+    </w:p>
+    <w:p>
+      <w:pPr>
+        <w:pStyle w:val="HTMLPreformatted"/>
+        <w:rPr>
+          <w:color w:val="000000"/>
+        </w:rPr>
+      </w:pPr>
+      <w:r>
+        <w:rPr>
+          <w:color w:val="000000"/>
+        </w:rPr>
+        <w:t>//</w:t>
+      </w:r>
+    </w:p>
+    <w:p>
+      <w:bookmarkStart w:id="10" w:name="_GoBack"/>
+      <w:bookmarkEnd w:id="10"/>
+    </w:p>
     <w:sectPr>
-      <w:pgSz w:w="12240" w:h="15840"/>
-      <w:pgMar w:top="1440" w:right="1440" w:bottom="1440" w:left="1440" w:header="720" w:footer="720" w:gutter="0"/>
+      <w:pgSz w:w="15840" w:h="12240" w:orient="landscape"/>
+      <w:pgMar w:top="720" w:right="720" w:bottom="720" w:left="720" w:header="720" w:footer="720" w:gutter="0"/>
       <w:cols w:space="720"/>
       <w:docGrid w:linePitch="360"/>
     </w:sectPr>
@@ -1178,9 +5384,6 @@
     <w:p>
       <w:pPr>
         <w:pStyle w:val="CommentText"/>
-        <w:rPr>
-          <w:rFonts w:hint="eastAsia"/>
-        </w:rPr>
       </w:pPr>
       <w:r>
         <w:rPr>
@@ -1200,9 +5403,6 @@
     <w:p>
       <w:pPr>
         <w:pStyle w:val="CommentText"/>
-        <w:rPr>
-          <w:rFonts w:hint="eastAsia"/>
-        </w:rPr>
       </w:pPr>
       <w:r>
         <w:rPr>
@@ -1222,9 +5422,6 @@
     <w:p>
       <w:pPr>
         <w:pStyle w:val="CommentText"/>
-        <w:rPr>
-          <w:rFonts w:hint="eastAsia"/>
-        </w:rPr>
       </w:pPr>
       <w:r>
         <w:rPr>
@@ -1244,9 +5441,6 @@
     <w:p>
       <w:pPr>
         <w:pStyle w:val="CommentText"/>
-        <w:rPr>
-          <w:rFonts w:hint="eastAsia"/>
-        </w:rPr>
       </w:pPr>
       <w:r>
         <w:rPr>
@@ -1304,33 +5498,28 @@
     <w:p>
       <w:pPr>
         <w:pStyle w:val="CommentText"/>
+      </w:pPr>
+      <w:r>
+        <w:rPr>
+          <w:rStyle w:val="CommentReference"/>
+        </w:rPr>
+        <w:annotationRef/>
+      </w:r>
+      <w:r>
+        <w:t>H</w:t>
+      </w:r>
+      <w:r>
         <w:rPr>
           <w:rFonts w:hint="eastAsia"/>
         </w:rPr>
-      </w:pPr>
-      <w:r>
-        <w:rPr>
-          <w:rStyle w:val="CommentReference"/>
-        </w:rPr>
-        <w:annotationRef/>
-      </w:r>
-      <w:r>
-        <w:t>H</w:t>
+        <w:t>mm</w:t>
       </w:r>
       <w:r>
         <w:rPr>
           <w:rFonts w:hint="eastAsia"/>
         </w:rPr>
-        <w:t>mm</w:t>
-      </w:r>
-      <w:r>
-        <w:rPr>
-          <w:rFonts w:hint="eastAsia"/>
-        </w:rPr>
         <w:t>通常用于模式识别的问题</w:t>
       </w:r>
-      <w:bookmarkStart w:id="7" w:name="_GoBack"/>
-      <w:bookmarkEnd w:id="7"/>
     </w:p>
   </w:comment>
 </w:comments>
@@ -1927,6 +6116,75 @@
       <w:szCs w:val="48"/>
     </w:rPr>
   </w:style>
+  <w:style w:type="paragraph" w:styleId="Heading2">
+    <w:name w:val="heading 2"/>
+    <w:basedOn w:val="Normal"/>
+    <w:next w:val="Normal"/>
+    <w:link w:val="Heading2Char"/>
+    <w:uiPriority w:val="9"/>
+    <w:semiHidden/>
+    <w:unhideWhenUsed/>
+    <w:qFormat/>
+    <w:rsid w:val="00CC5A52"/>
+    <w:pPr>
+      <w:keepNext/>
+      <w:keepLines/>
+      <w:spacing w:before="40" w:after="0"/>
+      <w:outlineLvl w:val="1"/>
+    </w:pPr>
+    <w:rPr>
+      <w:rFonts w:asciiTheme="majorHAnsi" w:eastAsiaTheme="majorEastAsia" w:hAnsiTheme="majorHAnsi" w:cstheme="majorBidi"/>
+      <w:color w:val="2E74B5" w:themeColor="accent1" w:themeShade="BF"/>
+      <w:sz w:val="26"/>
+      <w:szCs w:val="26"/>
+    </w:rPr>
+  </w:style>
+  <w:style w:type="paragraph" w:styleId="Heading3">
+    <w:name w:val="heading 3"/>
+    <w:basedOn w:val="Normal"/>
+    <w:next w:val="Normal"/>
+    <w:link w:val="Heading3Char"/>
+    <w:uiPriority w:val="9"/>
+    <w:semiHidden/>
+    <w:unhideWhenUsed/>
+    <w:qFormat/>
+    <w:rsid w:val="00CC5A52"/>
+    <w:pPr>
+      <w:keepNext/>
+      <w:keepLines/>
+      <w:spacing w:before="40" w:after="0"/>
+      <w:outlineLvl w:val="2"/>
+    </w:pPr>
+    <w:rPr>
+      <w:rFonts w:asciiTheme="majorHAnsi" w:eastAsiaTheme="majorEastAsia" w:hAnsiTheme="majorHAnsi" w:cstheme="majorBidi"/>
+      <w:color w:val="1F4D78" w:themeColor="accent1" w:themeShade="7F"/>
+      <w:sz w:val="24"/>
+      <w:szCs w:val="24"/>
+    </w:rPr>
+  </w:style>
+  <w:style w:type="paragraph" w:styleId="Heading4">
+    <w:name w:val="heading 4"/>
+    <w:basedOn w:val="Normal"/>
+    <w:next w:val="Normal"/>
+    <w:link w:val="Heading4Char"/>
+    <w:uiPriority w:val="9"/>
+    <w:semiHidden/>
+    <w:unhideWhenUsed/>
+    <w:qFormat/>
+    <w:rsid w:val="00CC5A52"/>
+    <w:pPr>
+      <w:keepNext/>
+      <w:keepLines/>
+      <w:spacing w:before="40" w:after="0"/>
+      <w:outlineLvl w:val="3"/>
+    </w:pPr>
+    <w:rPr>
+      <w:rFonts w:asciiTheme="majorHAnsi" w:eastAsiaTheme="majorEastAsia" w:hAnsiTheme="majorHAnsi" w:cstheme="majorBidi"/>
+      <w:i/>
+      <w:iCs/>
+      <w:color w:val="2E74B5" w:themeColor="accent1" w:themeShade="BF"/>
+    </w:rPr>
+  </w:style>
   <w:style w:type="character" w:default="1" w:styleId="DefaultParagraphFont">
     <w:name w:val="Default Paragraph Font"/>
     <w:uiPriority w:val="1"/>
@@ -2097,6 +6355,96 @@
       <w:rFonts w:ascii="Segoe UI" w:hAnsi="Segoe UI" w:cs="Segoe UI"/>
       <w:sz w:val="18"/>
       <w:szCs w:val="18"/>
+    </w:rPr>
+  </w:style>
+  <w:style w:type="character" w:customStyle="1" w:styleId="Heading2Char">
+    <w:name w:val="Heading 2 Char"/>
+    <w:basedOn w:val="DefaultParagraphFont"/>
+    <w:link w:val="Heading2"/>
+    <w:uiPriority w:val="9"/>
+    <w:semiHidden/>
+    <w:rsid w:val="00CC5A52"/>
+    <w:rPr>
+      <w:rFonts w:asciiTheme="majorHAnsi" w:eastAsiaTheme="majorEastAsia" w:hAnsiTheme="majorHAnsi" w:cstheme="majorBidi"/>
+      <w:color w:val="2E74B5" w:themeColor="accent1" w:themeShade="BF"/>
+      <w:sz w:val="26"/>
+      <w:szCs w:val="26"/>
+    </w:rPr>
+  </w:style>
+  <w:style w:type="character" w:customStyle="1" w:styleId="Heading3Char">
+    <w:name w:val="Heading 3 Char"/>
+    <w:basedOn w:val="DefaultParagraphFont"/>
+    <w:link w:val="Heading3"/>
+    <w:uiPriority w:val="9"/>
+    <w:semiHidden/>
+    <w:rsid w:val="00CC5A52"/>
+    <w:rPr>
+      <w:rFonts w:asciiTheme="majorHAnsi" w:eastAsiaTheme="majorEastAsia" w:hAnsiTheme="majorHAnsi" w:cstheme="majorBidi"/>
+      <w:color w:val="1F4D78" w:themeColor="accent1" w:themeShade="7F"/>
+      <w:sz w:val="24"/>
+      <w:szCs w:val="24"/>
+    </w:rPr>
+  </w:style>
+  <w:style w:type="character" w:customStyle="1" w:styleId="Heading4Char">
+    <w:name w:val="Heading 4 Char"/>
+    <w:basedOn w:val="DefaultParagraphFont"/>
+    <w:link w:val="Heading4"/>
+    <w:uiPriority w:val="9"/>
+    <w:semiHidden/>
+    <w:rsid w:val="00CC5A52"/>
+    <w:rPr>
+      <w:rFonts w:asciiTheme="majorHAnsi" w:eastAsiaTheme="majorEastAsia" w:hAnsiTheme="majorHAnsi" w:cstheme="majorBidi"/>
+      <w:i/>
+      <w:iCs/>
+      <w:color w:val="2E74B5" w:themeColor="accent1" w:themeShade="BF"/>
+    </w:rPr>
+  </w:style>
+  <w:style w:type="paragraph" w:styleId="HTMLPreformatted">
+    <w:name w:val="HTML Preformatted"/>
+    <w:basedOn w:val="Normal"/>
+    <w:link w:val="HTMLPreformattedChar"/>
+    <w:uiPriority w:val="99"/>
+    <w:semiHidden/>
+    <w:unhideWhenUsed/>
+    <w:rsid w:val="00CC5A52"/>
+    <w:pPr>
+      <w:tabs>
+        <w:tab w:val="left" w:pos="916"/>
+        <w:tab w:val="left" w:pos="1832"/>
+        <w:tab w:val="left" w:pos="2748"/>
+        <w:tab w:val="left" w:pos="3664"/>
+        <w:tab w:val="left" w:pos="4580"/>
+        <w:tab w:val="left" w:pos="5496"/>
+        <w:tab w:val="left" w:pos="6412"/>
+        <w:tab w:val="left" w:pos="7328"/>
+        <w:tab w:val="left" w:pos="8244"/>
+        <w:tab w:val="left" w:pos="9160"/>
+        <w:tab w:val="left" w:pos="10076"/>
+        <w:tab w:val="left" w:pos="10992"/>
+        <w:tab w:val="left" w:pos="11908"/>
+        <w:tab w:val="left" w:pos="12824"/>
+        <w:tab w:val="left" w:pos="13740"/>
+        <w:tab w:val="left" w:pos="14656"/>
+      </w:tabs>
+      <w:spacing w:after="0" w:line="240" w:lineRule="auto"/>
+    </w:pPr>
+    <w:rPr>
+      <w:rFonts w:ascii="Courier New" w:eastAsia="Times New Roman" w:hAnsi="Courier New" w:cs="Courier New"/>
+      <w:sz w:val="20"/>
+      <w:szCs w:val="20"/>
+    </w:rPr>
+  </w:style>
+  <w:style w:type="character" w:customStyle="1" w:styleId="HTMLPreformattedChar">
+    <w:name w:val="HTML Preformatted Char"/>
+    <w:basedOn w:val="DefaultParagraphFont"/>
+    <w:link w:val="HTMLPreformatted"/>
+    <w:uiPriority w:val="99"/>
+    <w:semiHidden/>
+    <w:rsid w:val="00CC5A52"/>
+    <w:rPr>
+      <w:rFonts w:ascii="Courier New" w:eastAsia="Times New Roman" w:hAnsi="Courier New" w:cs="Courier New"/>
+      <w:sz w:val="20"/>
+      <w:szCs w:val="20"/>
     </w:rPr>
   </w:style>
 </w:styles>

</xml_diff>